<commit_message>
Symptomtagebuch: Kalender hinzugefügt  + Paraphrasen 01 und 02 bearbeitet
</commit_message>
<xml_diff>
--- a/Auswertung_Fokusgruppen_01/01_Paraphrasen.docx
+++ b/Auswertung_Fokusgruppen_01/01_Paraphrasen.docx
@@ -7,14 +7,15 @@
         <w:tblStyle w:val="Tabellenraster"/>
         <w:tblpPr w:leftFromText="141" w:rightFromText="141" w:vertAnchor="page" w:horzAnchor="margin" w:tblpY="1981"/>
         <w:tblW w:w="0" w:type="auto"/>
+        <w:tblLayout w:type="fixed"/>
         <w:tblLook w:val="04A0" w:firstRow="1" w:lastRow="0" w:firstColumn="1" w:lastColumn="0" w:noHBand="0" w:noVBand="1"/>
       </w:tblPr>
       <w:tblGrid>
         <w:gridCol w:w="990"/>
-        <w:gridCol w:w="991"/>
-        <w:gridCol w:w="6584"/>
-        <w:gridCol w:w="2856"/>
-        <w:gridCol w:w="2856"/>
+        <w:gridCol w:w="990"/>
+        <w:gridCol w:w="6520"/>
+        <w:gridCol w:w="2977"/>
+        <w:gridCol w:w="2800"/>
       </w:tblGrid>
       <w:tr>
         <w:tc>
@@ -39,7 +40,7 @@
         </w:tc>
         <w:tc>
           <w:tcPr>
-            <w:tcW w:w="991" w:type="dxa"/>
+            <w:tcW w:w="990" w:type="dxa"/>
           </w:tcPr>
           <w:p>
             <w:pPr>
@@ -59,7 +60,7 @@
         </w:tc>
         <w:tc>
           <w:tcPr>
-            <w:tcW w:w="6584" w:type="dxa"/>
+            <w:tcW w:w="6520" w:type="dxa"/>
           </w:tcPr>
           <w:p>
             <w:pPr>
@@ -79,7 +80,7 @@
         </w:tc>
         <w:tc>
           <w:tcPr>
-            <w:tcW w:w="2856" w:type="dxa"/>
+            <w:tcW w:w="2977" w:type="dxa"/>
           </w:tcPr>
           <w:p>
             <w:pPr>
@@ -99,7 +100,7 @@
         </w:tc>
         <w:tc>
           <w:tcPr>
-            <w:tcW w:w="2856" w:type="dxa"/>
+            <w:tcW w:w="2800" w:type="dxa"/>
           </w:tcPr>
           <w:p>
             <w:pPr>
@@ -131,7 +132,7 @@
         </w:tc>
         <w:tc>
           <w:tcPr>
-            <w:tcW w:w="991" w:type="dxa"/>
+            <w:tcW w:w="990" w:type="dxa"/>
           </w:tcPr>
           <w:p>
             <w:r>
@@ -141,7 +142,7 @@
         </w:tc>
         <w:tc>
           <w:tcPr>
-            <w:tcW w:w="6584" w:type="dxa"/>
+            <w:tcW w:w="6520" w:type="dxa"/>
           </w:tcPr>
           <w:p>
             <w:r>
@@ -151,18 +152,91 @@
         </w:tc>
         <w:tc>
           <w:tcPr>
-            <w:tcW w:w="2856" w:type="dxa"/>
-          </w:tcPr>
-          <w:p>
-            <w:r>
-              <w:t>Einfache App</w:t>
-            </w:r>
-          </w:p>
-        </w:tc>
-        <w:tc>
-          <w:tcPr>
-            <w:tcW w:w="2856" w:type="dxa"/>
-          </w:tcPr>
+            <w:tcW w:w="2977" w:type="dxa"/>
+          </w:tcPr>
+          <w:p>
+            <w:r>
+              <w:t xml:space="preserve">Einfache App </w:t>
+            </w:r>
+          </w:p>
+        </w:tc>
+        <w:tc>
+          <w:tcPr>
+            <w:tcW w:w="2800" w:type="dxa"/>
+            <w:vMerge w:val="restart"/>
+          </w:tcPr>
+          <w:p>
+            <w:r>
+              <w:t xml:space="preserve">K1 Design: </w:t>
+            </w:r>
+          </w:p>
+          <w:p>
+            <w:pPr>
+              <w:pStyle w:val="Listenabsatz"/>
+              <w:numPr>
+                <w:ilvl w:val="0"/>
+                <w:numId w:val="2"/>
+              </w:numPr>
+            </w:pPr>
+            <w:r>
+              <w:t>Einfach</w:t>
+            </w:r>
+          </w:p>
+          <w:p>
+            <w:pPr>
+              <w:pStyle w:val="Listenabsatz"/>
+              <w:numPr>
+                <w:ilvl w:val="0"/>
+                <w:numId w:val="2"/>
+              </w:numPr>
+            </w:pPr>
+            <w:r>
+              <w:t>übersichtlich</w:t>
+            </w:r>
+          </w:p>
+          <w:p/>
+          <w:p>
+            <w:r>
+              <w:t xml:space="preserve">K2 </w:t>
+            </w:r>
+            <w:r>
+              <w:t>Zusätzliche Funktionen</w:t>
+            </w:r>
+            <w:r>
+              <w:t xml:space="preserve">: </w:t>
+            </w:r>
+          </w:p>
+          <w:p>
+            <w:pPr>
+              <w:pStyle w:val="Listenabsatz"/>
+              <w:numPr>
+                <w:ilvl w:val="0"/>
+                <w:numId w:val="2"/>
+              </w:numPr>
+            </w:pPr>
+            <w:r>
+              <w:t>Integration von Vitalparametern</w:t>
+            </w:r>
+            <w:r>
+              <w:t xml:space="preserve">/Gesundheitszustand </w:t>
+            </w:r>
+            <w:r>
+              <w:t xml:space="preserve"> </w:t>
+            </w:r>
+          </w:p>
+          <w:p>
+            <w:pPr>
+              <w:pStyle w:val="Listenabsatz"/>
+              <w:numPr>
+                <w:ilvl w:val="0"/>
+                <w:numId w:val="2"/>
+              </w:numPr>
+            </w:pPr>
+            <w:r>
+              <w:t>Hinzufügen von Bildern zur Dokumentation</w:t>
+            </w:r>
+          </w:p>
+          <w:p/>
           <w:p/>
         </w:tc>
       </w:tr>
@@ -179,7 +253,7 @@
         </w:tc>
         <w:tc>
           <w:tcPr>
-            <w:tcW w:w="991" w:type="dxa"/>
+            <w:tcW w:w="990" w:type="dxa"/>
           </w:tcPr>
           <w:p>
             <w:r>
@@ -189,7 +263,7 @@
         </w:tc>
         <w:tc>
           <w:tcPr>
-            <w:tcW w:w="6584" w:type="dxa"/>
+            <w:tcW w:w="6520" w:type="dxa"/>
           </w:tcPr>
           <w:p>
             <w:r>
@@ -199,20 +273,28 @@
         </w:tc>
         <w:tc>
           <w:tcPr>
-            <w:tcW w:w="2856" w:type="dxa"/>
-          </w:tcPr>
-          <w:p>
-            <w:r>
-              <w:t>Vorerkrankungen beeinflussen</w:t>
-            </w:r>
-            <w:r>
-              <w:t xml:space="preserve"> das Datenbild im Symptomtagebuch</w:t>
-            </w:r>
-          </w:p>
-        </w:tc>
-        <w:tc>
-          <w:tcPr>
-            <w:tcW w:w="2856" w:type="dxa"/>
+            <w:tcW w:w="2977" w:type="dxa"/>
+          </w:tcPr>
+          <w:p>
+            <w:pPr>
+              <w:rPr>
+                <w:b/>
+                <w:bCs/>
+              </w:rPr>
+            </w:pPr>
+            <w:r>
+              <w:rPr>
+                <w:b/>
+                <w:bCs/>
+              </w:rPr>
+              <w:t>Vorerkrankungen beeinflussen das Datenbild im Symptomtagebuch</w:t>
+            </w:r>
+          </w:p>
+        </w:tc>
+        <w:tc>
+          <w:tcPr>
+            <w:tcW w:w="2800" w:type="dxa"/>
+            <w:vMerge/>
           </w:tcPr>
           <w:p/>
         </w:tc>
@@ -230,7 +312,7 @@
         </w:tc>
         <w:tc>
           <w:tcPr>
-            <w:tcW w:w="991" w:type="dxa"/>
+            <w:tcW w:w="990" w:type="dxa"/>
           </w:tcPr>
           <w:p>
             <w:r>
@@ -240,7 +322,7 @@
         </w:tc>
         <w:tc>
           <w:tcPr>
-            <w:tcW w:w="6584" w:type="dxa"/>
+            <w:tcW w:w="6520" w:type="dxa"/>
           </w:tcPr>
           <w:p>
             <w:r>
@@ -250,17 +332,24 @@
         </w:tc>
         <w:tc>
           <w:tcPr>
-            <w:tcW w:w="2856" w:type="dxa"/>
-          </w:tcPr>
-          <w:p>
-            <w:r>
-              <w:t>Integration von Vitalparametern im Symptomtagebuch</w:t>
-            </w:r>
-          </w:p>
-        </w:tc>
-        <w:tc>
-          <w:tcPr>
-            <w:tcW w:w="2856" w:type="dxa"/>
+            <w:tcW w:w="2977" w:type="dxa"/>
+          </w:tcPr>
+          <w:p>
+            <w:r>
+              <w:t>Integration von Vitalparametern</w:t>
+            </w:r>
+            <w:r>
+              <w:t>/Gesundheitszustand</w:t>
+            </w:r>
+            <w:r>
+              <w:t xml:space="preserve"> im Symptomtagebuch</w:t>
+            </w:r>
+          </w:p>
+        </w:tc>
+        <w:tc>
+          <w:tcPr>
+            <w:tcW w:w="2800" w:type="dxa"/>
+            <w:vMerge/>
           </w:tcPr>
           <w:p/>
         </w:tc>
@@ -278,7 +367,7 @@
         </w:tc>
         <w:tc>
           <w:tcPr>
-            <w:tcW w:w="991" w:type="dxa"/>
+            <w:tcW w:w="990" w:type="dxa"/>
           </w:tcPr>
           <w:p>
             <w:r>
@@ -288,23 +377,17 @@
         </w:tc>
         <w:tc>
           <w:tcPr>
-            <w:tcW w:w="6584" w:type="dxa"/>
-          </w:tcPr>
-          <w:p>
-            <w:r>
-              <w:t xml:space="preserve">Findet </w:t>
-            </w:r>
-            <w:r>
-              <w:t xml:space="preserve">das Symptomtagebuch </w:t>
-            </w:r>
-            <w:r>
-              <w:t xml:space="preserve">super übersichtlich. </w:t>
-            </w:r>
-          </w:p>
-        </w:tc>
-        <w:tc>
-          <w:tcPr>
-            <w:tcW w:w="2856" w:type="dxa"/>
+            <w:tcW w:w="6520" w:type="dxa"/>
+          </w:tcPr>
+          <w:p>
+            <w:r>
+              <w:t xml:space="preserve">Das Symptomtagebuch ist super übersichtlich. </w:t>
+            </w:r>
+          </w:p>
+        </w:tc>
+        <w:tc>
+          <w:tcPr>
+            <w:tcW w:w="2977" w:type="dxa"/>
           </w:tcPr>
           <w:p>
             <w:r>
@@ -314,7 +397,8 @@
         </w:tc>
         <w:tc>
           <w:tcPr>
-            <w:tcW w:w="2856" w:type="dxa"/>
+            <w:tcW w:w="2800" w:type="dxa"/>
+            <w:vMerge/>
           </w:tcPr>
           <w:p/>
         </w:tc>
@@ -332,7 +416,7 @@
         </w:tc>
         <w:tc>
           <w:tcPr>
-            <w:tcW w:w="991" w:type="dxa"/>
+            <w:tcW w:w="990" w:type="dxa"/>
           </w:tcPr>
           <w:p>
             <w:r>
@@ -342,23 +426,38 @@
         </w:tc>
         <w:tc>
           <w:tcPr>
-            <w:tcW w:w="6584" w:type="dxa"/>
-          </w:tcPr>
-          <w:p>
-            <w:r>
-              <w:t>Findet das ein App einfach und schnell zu bedienen sein soll.</w:t>
-            </w:r>
-          </w:p>
-        </w:tc>
-        <w:tc>
-          <w:tcPr>
-            <w:tcW w:w="2856" w:type="dxa"/>
-          </w:tcPr>
-          <w:p/>
-        </w:tc>
-        <w:tc>
-          <w:tcPr>
-            <w:tcW w:w="2856" w:type="dxa"/>
+            <w:tcW w:w="6520" w:type="dxa"/>
+          </w:tcPr>
+          <w:p>
+            <w:r>
+              <w:t>App soll einfach und schnell zu bedienen sein.</w:t>
+            </w:r>
+          </w:p>
+        </w:tc>
+        <w:tc>
+          <w:tcPr>
+            <w:tcW w:w="2977" w:type="dxa"/>
+          </w:tcPr>
+          <w:p>
+            <w:pPr>
+              <w:rPr>
+                <w:b/>
+                <w:bCs/>
+              </w:rPr>
+            </w:pPr>
+            <w:r>
+              <w:rPr>
+                <w:b/>
+                <w:bCs/>
+              </w:rPr>
+              <w:t>Bedienung soll einfach und schnell sein</w:t>
+            </w:r>
+          </w:p>
+        </w:tc>
+        <w:tc>
+          <w:tcPr>
+            <w:tcW w:w="2800" w:type="dxa"/>
+            <w:vMerge/>
           </w:tcPr>
           <w:p/>
         </w:tc>
@@ -376,7 +475,7 @@
         </w:tc>
         <w:tc>
           <w:tcPr>
-            <w:tcW w:w="991" w:type="dxa"/>
+            <w:tcW w:w="990" w:type="dxa"/>
           </w:tcPr>
           <w:p>
             <w:r>
@@ -386,27 +485,57 @@
         </w:tc>
         <w:tc>
           <w:tcPr>
-            <w:tcW w:w="6584" w:type="dxa"/>
-          </w:tcPr>
-          <w:p>
-            <w:r>
-              <w:t xml:space="preserve">Es wird vorgeschlagen, Parameter wie Gewicht, Hautveränderungen und Körpertemperatur in Bezug zu den Symptomen zu betrachten, um Verläufe zu erstellen. </w:t>
-            </w:r>
-          </w:p>
-        </w:tc>
-        <w:tc>
-          <w:tcPr>
-            <w:tcW w:w="2856" w:type="dxa"/>
-          </w:tcPr>
-          <w:p>
-            <w:r>
-              <w:t xml:space="preserve">Integration von Vitalparametern im Symptomtagebuch </w:t>
-            </w:r>
-          </w:p>
-        </w:tc>
-        <w:tc>
-          <w:tcPr>
-            <w:tcW w:w="2856" w:type="dxa"/>
+            <w:tcW w:w="6520" w:type="dxa"/>
+          </w:tcPr>
+          <w:p>
+            <w:r>
+              <w:t>V</w:t>
+            </w:r>
+            <w:r>
+              <w:t>or</w:t>
+            </w:r>
+            <w:r>
+              <w:t>schlag</w:t>
+            </w:r>
+            <w:r>
+              <w:t xml:space="preserve">, Parameter wie Gewicht, Hautveränderungen und Körpertemperatur in Bezug zu den Symptomen zu betrachten, um Verläufe zu erstellen. </w:t>
+            </w:r>
+          </w:p>
+        </w:tc>
+        <w:tc>
+          <w:tcPr>
+            <w:tcW w:w="2977" w:type="dxa"/>
+          </w:tcPr>
+          <w:p>
+            <w:pPr>
+              <w:rPr>
+                <w:strike/>
+              </w:rPr>
+            </w:pPr>
+            <w:r>
+              <w:rPr>
+                <w:strike/>
+              </w:rPr>
+              <w:t>Integration von Vitalparametern</w:t>
+            </w:r>
+            <w:r>
+              <w:rPr>
+                <w:strike/>
+              </w:rPr>
+              <w:t>/Gesundheitszustand</w:t>
+            </w:r>
+            <w:r>
+              <w:rPr>
+                <w:strike/>
+              </w:rPr>
+              <w:t xml:space="preserve"> im Symptomtagebuch </w:t>
+            </w:r>
+          </w:p>
+        </w:tc>
+        <w:tc>
+          <w:tcPr>
+            <w:tcW w:w="2800" w:type="dxa"/>
+            <w:vMerge/>
           </w:tcPr>
           <w:p/>
         </w:tc>
@@ -424,7 +553,7 @@
         </w:tc>
         <w:tc>
           <w:tcPr>
-            <w:tcW w:w="991" w:type="dxa"/>
+            <w:tcW w:w="990" w:type="dxa"/>
           </w:tcPr>
           <w:p>
             <w:r>
@@ -434,45 +563,34 @@
         </w:tc>
         <w:tc>
           <w:tcPr>
-            <w:tcW w:w="6584" w:type="dxa"/>
-          </w:tcPr>
-          <w:p>
-            <w:r>
-              <w:t>S</w:t>
-            </w:r>
-            <w:r>
-              <w:t>chlägt vor, Bilder in das Symptom-Tagebuch aufzunehmen, um Veränderungen der Haut oder andere Symptome zu dokumentieren.</w:t>
-            </w:r>
-          </w:p>
-        </w:tc>
-        <w:tc>
-          <w:tcPr>
-            <w:tcW w:w="2856" w:type="dxa"/>
-          </w:tcPr>
-          <w:p>
-            <w:r>
-              <w:t>Hinzufügen von B</w:t>
-            </w:r>
-            <w:r>
-              <w:t>ilder</w:t>
-            </w:r>
-            <w:r>
-              <w:t>n</w:t>
-            </w:r>
-            <w:r>
-              <w:t xml:space="preserve"> zur</w:t>
-            </w:r>
-            <w:r>
-              <w:t xml:space="preserve"> </w:t>
-            </w:r>
-            <w:r>
-              <w:t>Symptomdokumentation</w:t>
-            </w:r>
-          </w:p>
-        </w:tc>
-        <w:tc>
-          <w:tcPr>
-            <w:tcW w:w="2856" w:type="dxa"/>
+            <w:tcW w:w="6520" w:type="dxa"/>
+          </w:tcPr>
+          <w:p>
+            <w:r>
+              <w:t xml:space="preserve">Bilder </w:t>
+            </w:r>
+            <w:r>
+              <w:t xml:space="preserve">sollen in </w:t>
+            </w:r>
+            <w:r>
+              <w:t>das Symptom-Tagebuch eingefügt werden können, um Veränderungen der Haut oder andere Symptome zu dokumentieren.</w:t>
+            </w:r>
+          </w:p>
+        </w:tc>
+        <w:tc>
+          <w:tcPr>
+            <w:tcW w:w="2977" w:type="dxa"/>
+          </w:tcPr>
+          <w:p>
+            <w:r>
+              <w:t>Hinzufügen von Bildern zur Symptomdokumentation</w:t>
+            </w:r>
+          </w:p>
+        </w:tc>
+        <w:tc>
+          <w:tcPr>
+            <w:tcW w:w="2800" w:type="dxa"/>
+            <w:vMerge/>
           </w:tcPr>
           <w:p/>
         </w:tc>
@@ -555,11 +673,11 @@
         <w:tblLook w:val="04A0" w:firstRow="1" w:lastRow="0" w:firstColumn="1" w:lastColumn="0" w:noHBand="0" w:noVBand="1"/>
       </w:tblPr>
       <w:tblGrid>
-        <w:gridCol w:w="990"/>
         <w:gridCol w:w="991"/>
-        <w:gridCol w:w="6584"/>
-        <w:gridCol w:w="2856"/>
-        <w:gridCol w:w="2856"/>
+        <w:gridCol w:w="969"/>
+        <w:gridCol w:w="6292"/>
+        <w:gridCol w:w="2831"/>
+        <w:gridCol w:w="3194"/>
       </w:tblGrid>
       <w:tr>
         <w:tc>
@@ -690,27 +808,10 @@
           </w:tcPr>
           <w:p>
             <w:r>
-              <w:t xml:space="preserve">Findet die </w:t>
-            </w:r>
-            <w:r>
-              <w:t xml:space="preserve">App verständlich und einfach nachvollziehbar und </w:t>
-            </w:r>
-            <w:proofErr w:type="gramStart"/>
-            <w:r>
-              <w:t>findet</w:t>
-            </w:r>
-            <w:proofErr w:type="gramEnd"/>
-            <w:r>
-              <w:t xml:space="preserve"> </w:t>
-            </w:r>
-            <w:r>
-              <w:t>dass dies das Wichtigste für solch</w:t>
-            </w:r>
-            <w:r>
-              <w:t xml:space="preserve"> eine </w:t>
-            </w:r>
-            <w:r>
-              <w:t xml:space="preserve">App sei. </w:t>
+              <w:t xml:space="preserve">Ist </w:t>
+            </w:r>
+            <w:r>
+              <w:t>verständlich und einfach nachvollziehbar, was das Wichtigste für eine solche App ist.</w:t>
             </w:r>
           </w:p>
         </w:tc>
@@ -729,7 +830,149 @@
             <w:tcW w:w="2856" w:type="dxa"/>
             <w:vMerge w:val="restart"/>
           </w:tcPr>
+          <w:p>
+            <w:r>
+              <w:t xml:space="preserve">K1 Design: </w:t>
+            </w:r>
+          </w:p>
+          <w:p>
+            <w:pPr>
+              <w:pStyle w:val="Listenabsatz"/>
+              <w:numPr>
+                <w:ilvl w:val="0"/>
+                <w:numId w:val="2"/>
+              </w:numPr>
+            </w:pPr>
+            <w:r>
+              <w:t>Verständlich</w:t>
+            </w:r>
+          </w:p>
+          <w:p>
+            <w:pPr>
+              <w:pStyle w:val="Listenabsatz"/>
+              <w:numPr>
+                <w:ilvl w:val="0"/>
+                <w:numId w:val="2"/>
+              </w:numPr>
+            </w:pPr>
+            <w:r>
+              <w:t>Einfach nachvollziehbar</w:t>
+            </w:r>
+          </w:p>
+          <w:p>
+            <w:pPr>
+              <w:pStyle w:val="Listenabsatz"/>
+              <w:numPr>
+                <w:ilvl w:val="0"/>
+                <w:numId w:val="2"/>
+              </w:numPr>
+            </w:pPr>
+            <w:r>
+              <w:t>Schön</w:t>
+            </w:r>
+          </w:p>
+          <w:p>
+            <w:pPr>
+              <w:pStyle w:val="Listenabsatz"/>
+              <w:numPr>
+                <w:ilvl w:val="0"/>
+                <w:numId w:val="2"/>
+              </w:numPr>
+            </w:pPr>
+            <w:r>
+              <w:t xml:space="preserve">Einfach </w:t>
+            </w:r>
+          </w:p>
+          <w:p>
+            <w:pPr>
+              <w:pStyle w:val="Listenabsatz"/>
+              <w:numPr>
+                <w:ilvl w:val="0"/>
+                <w:numId w:val="2"/>
+              </w:numPr>
+            </w:pPr>
+            <w:r>
+              <w:t xml:space="preserve">Reproduzierbar </w:t>
+            </w:r>
+          </w:p>
           <w:p/>
+          <w:p>
+            <w:r>
+              <w:t xml:space="preserve">K2 Nutzen: </w:t>
+            </w:r>
+          </w:p>
+          <w:p>
+            <w:pPr>
+              <w:pStyle w:val="Listenabsatz"/>
+              <w:numPr>
+                <w:ilvl w:val="0"/>
+                <w:numId w:val="2"/>
+              </w:numPr>
+            </w:pPr>
+            <w:r>
+              <w:t xml:space="preserve">Erinnerungsfunktion für die Anfangsphase </w:t>
+            </w:r>
+          </w:p>
+          <w:p/>
+          <w:p>
+            <w:r>
+              <w:t>K3</w:t>
+            </w:r>
+            <w:r>
+              <w:t xml:space="preserve"> Zusätzliche Funktionen</w:t>
+            </w:r>
+            <w:r>
+              <w:t xml:space="preserve">: </w:t>
+            </w:r>
+          </w:p>
+          <w:p>
+            <w:pPr>
+              <w:pStyle w:val="Listenabsatz"/>
+              <w:numPr>
+                <w:ilvl w:val="0"/>
+                <w:numId w:val="2"/>
+              </w:numPr>
+            </w:pPr>
+            <w:r>
+              <w:t xml:space="preserve">Kontraindikation für zeitliche Einschränkungen bei Medikamenteneinnahme </w:t>
+            </w:r>
+          </w:p>
+          <w:p>
+            <w:pPr>
+              <w:pStyle w:val="Listenabsatz"/>
+              <w:numPr>
+                <w:ilvl w:val="0"/>
+                <w:numId w:val="2"/>
+              </w:numPr>
+            </w:pPr>
+            <w:r>
+              <w:t>Empfehlungen für Medikamenteneinnahme</w:t>
+            </w:r>
+          </w:p>
+          <w:p>
+            <w:pPr>
+              <w:pStyle w:val="Listenabsatz"/>
+              <w:numPr>
+                <w:ilvl w:val="0"/>
+                <w:numId w:val="2"/>
+              </w:numPr>
+            </w:pPr>
+            <w:r>
+              <w:t>Medikamenten-Eingabe über zwei Freitextfelder (Medikament und Dosis)</w:t>
+            </w:r>
+          </w:p>
+          <w:p>
+            <w:pPr>
+              <w:pStyle w:val="Listenabsatz"/>
+              <w:numPr>
+                <w:ilvl w:val="0"/>
+                <w:numId w:val="2"/>
+              </w:numPr>
+            </w:pPr>
+            <w:r>
+              <w:t xml:space="preserve">Funktion zum Ausdrucken des Medikationsplan  </w:t>
+            </w:r>
+          </w:p>
         </w:tc>
       </w:tr>
       <w:tr>
@@ -759,7 +1002,13 @@
           </w:tcPr>
           <w:p>
             <w:r>
-              <w:t xml:space="preserve">Erinnerungsfunktion ist am Anfang wichtig, da oft die Einnahme vergessen wird </w:t>
+              <w:t xml:space="preserve">Die Erinnerungsfunktion ist zu Beginn wichtig, da die Einnahme </w:t>
+            </w:r>
+            <w:r>
+              <w:t xml:space="preserve">von Medikamenten </w:t>
+            </w:r>
+            <w:r>
+              <w:t>oft vergessen wird.</w:t>
             </w:r>
           </w:p>
         </w:tc>
@@ -808,17 +1057,26 @@
           </w:tcPr>
           <w:p>
             <w:r>
-              <w:t xml:space="preserve">Findet die Gestaltung der App schön. </w:t>
-            </w:r>
-          </w:p>
-        </w:tc>
-        <w:tc>
-          <w:tcPr>
-            <w:tcW w:w="2856" w:type="dxa"/>
-          </w:tcPr>
-          <w:p>
-            <w:r>
-              <w:t>App ist schön</w:t>
+              <w:t xml:space="preserve">Die </w:t>
+            </w:r>
+            <w:r>
+              <w:t xml:space="preserve">Gestaltung </w:t>
+            </w:r>
+            <w:r>
+              <w:t xml:space="preserve">der Medikation ist </w:t>
+            </w:r>
+            <w:r>
+              <w:t xml:space="preserve">schön. </w:t>
+            </w:r>
+          </w:p>
+        </w:tc>
+        <w:tc>
+          <w:tcPr>
+            <w:tcW w:w="2856" w:type="dxa"/>
+          </w:tcPr>
+          <w:p>
+            <w:r>
+              <w:t>Gestaltung ist schön</w:t>
             </w:r>
           </w:p>
         </w:tc>
@@ -955,7 +1213,10 @@
           </w:tcPr>
           <w:p>
             <w:r>
-              <w:t xml:space="preserve">Betont, dass die App einfach und reproduzierbar ist und dass das Wichtig ist. </w:t>
+              <w:t xml:space="preserve">Medikationsplan ist </w:t>
+            </w:r>
+            <w:r>
+              <w:t xml:space="preserve">einfach und reproduzierbar und dass das Wichtig ist. </w:t>
             </w:r>
           </w:p>
         </w:tc>
@@ -1004,7 +1265,13 @@
           </w:tcPr>
           <w:p>
             <w:r>
-              <w:t xml:space="preserve">Findet die Möglichkeit die Erinnerungsfunktion auszustellen gut. </w:t>
+              <w:t>D</w:t>
+            </w:r>
+            <w:r>
+              <w:t>ie Möglichkeit die Erinnerungsfunktion auszustellen</w:t>
+            </w:r>
+            <w:r>
+              <w:t xml:space="preserve"> ist gut. </w:t>
             </w:r>
           </w:p>
         </w:tc>
@@ -1110,31 +1377,47 @@
           </w:tcPr>
           <w:p>
             <w:r>
-              <w:t xml:space="preserve">Findet es gut, dass man selbst entscheiden kann, wie man die App nutzt. </w:t>
-            </w:r>
-          </w:p>
-        </w:tc>
-        <w:tc>
-          <w:tcPr>
-            <w:tcW w:w="2856" w:type="dxa"/>
-          </w:tcPr>
-          <w:p>
-            <w:r>
+              <w:t xml:space="preserve">Das </w:t>
+            </w:r>
+            <w:r>
+              <w:t>man selbst entscheiden kann, wie man die App nutzt</w:t>
+            </w:r>
+            <w:r>
+              <w:t xml:space="preserve"> ist gut. </w:t>
+            </w:r>
+          </w:p>
+        </w:tc>
+        <w:tc>
+          <w:tcPr>
+            <w:tcW w:w="2856" w:type="dxa"/>
+          </w:tcPr>
+          <w:p>
+            <w:pPr>
+              <w:rPr>
+                <w:b/>
+                <w:bCs/>
+              </w:rPr>
+            </w:pPr>
+            <w:r>
+              <w:rPr>
+                <w:b/>
+                <w:bCs/>
+              </w:rPr>
               <w:t>Entscheidungsfreiheit der App-</w:t>
             </w:r>
-            <w:proofErr w:type="gramStart"/>
-            <w:r>
-              <w:t xml:space="preserve">Nutzung </w:t>
-            </w:r>
-            <w:r>
-              <w:t xml:space="preserve"> ist</w:t>
-            </w:r>
-            <w:proofErr w:type="gramEnd"/>
-            <w:r>
-              <w:t xml:space="preserve"> </w:t>
-            </w:r>
-            <w:r>
-              <w:t>gut</w:t>
+            <w:r>
+              <w:rPr>
+                <w:b/>
+                <w:bCs/>
+              </w:rPr>
+              <w:t>Nutzung ist</w:t>
+            </w:r>
+            <w:r>
+              <w:rPr>
+                <w:b/>
+                <w:bCs/>
+              </w:rPr>
+              <w:t xml:space="preserve"> gut</w:t>
             </w:r>
           </w:p>
         </w:tc>
@@ -1183,7 +1466,7 @@
           </w:tcPr>
           <w:p>
             <w:r>
-              <w:t xml:space="preserve">Medikamenten-Eingabe über zwei Textfeld - Dosis und Medikament </w:t>
+              <w:t>Medikamenten-Eingabe über zwei Freitextfelder (Medikament und Dosis)</w:t>
             </w:r>
           </w:p>
         </w:tc>
@@ -1232,7 +1515,7 @@
           </w:tcPr>
           <w:p>
             <w:r>
-              <w:t>Medikamentenplan ausdrucken hinzufügen</w:t>
+              <w:t xml:space="preserve">Funktion zum Ausdrucken des Medikationsplan  </w:t>
             </w:r>
           </w:p>
         </w:tc>
@@ -1401,7 +1684,7 @@
                 <w:b/>
                 <w:bCs/>
               </w:rPr>
-              <w:t xml:space="preserve">Kategorie </w:t>
+              <w:t>Reduktion</w:t>
             </w:r>
           </w:p>
         </w:tc>
@@ -1461,7 +1744,129 @@
             <w:tcW w:w="2856" w:type="dxa"/>
             <w:vMerge w:val="restart"/>
           </w:tcPr>
+          <w:p>
+            <w:r>
+              <w:t xml:space="preserve">K1 Design: </w:t>
+            </w:r>
+          </w:p>
+          <w:p>
+            <w:pPr>
+              <w:pStyle w:val="Listenabsatz"/>
+              <w:numPr>
+                <w:ilvl w:val="0"/>
+                <w:numId w:val="2"/>
+              </w:numPr>
+            </w:pPr>
+            <w:r>
+              <w:t xml:space="preserve">Einfach </w:t>
+            </w:r>
+          </w:p>
+          <w:p>
+            <w:pPr>
+              <w:pStyle w:val="Listenabsatz"/>
+              <w:numPr>
+                <w:ilvl w:val="0"/>
+                <w:numId w:val="2"/>
+              </w:numPr>
+            </w:pPr>
+            <w:r>
+              <w:t xml:space="preserve">Verständlich </w:t>
+            </w:r>
+          </w:p>
           <w:p/>
+          <w:p>
+            <w:r>
+              <w:t xml:space="preserve">K2 </w:t>
+            </w:r>
+            <w:r>
+              <w:rPr>
+                <w:b/>
+                <w:bCs/>
+              </w:rPr>
+              <w:t>Wichtig:</w:t>
+            </w:r>
+            <w:r>
+              <w:t xml:space="preserve"> </w:t>
+            </w:r>
+          </w:p>
+          <w:p>
+            <w:pPr>
+              <w:pStyle w:val="Listenabsatz"/>
+              <w:numPr>
+                <w:ilvl w:val="0"/>
+                <w:numId w:val="2"/>
+              </w:numPr>
+            </w:pPr>
+            <w:r>
+              <w:t>Identität des Chat-Partners</w:t>
+            </w:r>
+          </w:p>
+          <w:p/>
+          <w:p>
+            <w:r>
+              <w:t xml:space="preserve">K3 </w:t>
+            </w:r>
+            <w:r>
+              <w:t xml:space="preserve">Zusätzliche </w:t>
+            </w:r>
+            <w:r>
+              <w:t>Funktion</w:t>
+            </w:r>
+            <w:r>
+              <w:t>en</w:t>
+            </w:r>
+            <w:r>
+              <w:t xml:space="preserve">: </w:t>
+            </w:r>
+          </w:p>
+          <w:p>
+            <w:pPr>
+              <w:pStyle w:val="Listenabsatz"/>
+              <w:numPr>
+                <w:ilvl w:val="0"/>
+                <w:numId w:val="2"/>
+              </w:numPr>
+            </w:pPr>
+            <w:r>
+              <w:t xml:space="preserve">Button </w:t>
+            </w:r>
+            <w:r>
+              <w:t>„</w:t>
+            </w:r>
+            <w:r>
+              <w:t xml:space="preserve">Direkt Kontakt </w:t>
+            </w:r>
+            <w:r>
+              <w:t>Behandler</w:t>
+            </w:r>
+            <w:r>
+              <w:t>“</w:t>
+            </w:r>
+            <w:r>
+              <w:t xml:space="preserve"> oder </w:t>
+            </w:r>
+            <w:r>
+              <w:t>„</w:t>
+            </w:r>
+            <w:r>
+              <w:t>anonymer Chat</w:t>
+            </w:r>
+            <w:r>
+              <w:t>“ bereitstellen</w:t>
+            </w:r>
+          </w:p>
+          <w:p>
+            <w:pPr>
+              <w:pStyle w:val="Listenabsatz"/>
+              <w:numPr>
+                <w:ilvl w:val="0"/>
+                <w:numId w:val="2"/>
+              </w:numPr>
+            </w:pPr>
+            <w:r>
+              <w:t>Rezeptbestellung: Freifeldtext für Präparat und Dosis</w:t>
+            </w:r>
+          </w:p>
         </w:tc>
       </w:tr>
       <w:tr>
@@ -1518,6 +1923,9 @@
             <w:r>
               <w:t xml:space="preserve"> </w:t>
             </w:r>
+            <w:r>
+              <w:t xml:space="preserve">ist wichtig </w:t>
+            </w:r>
           </w:p>
         </w:tc>
         <w:tc>
@@ -1575,7 +1983,19 @@
           <w:tcPr>
             <w:tcW w:w="2856" w:type="dxa"/>
           </w:tcPr>
-          <w:p/>
+          <w:p>
+            <w:pPr>
+              <w:rPr>
+                <w:strike/>
+              </w:rPr>
+            </w:pPr>
+            <w:r>
+              <w:rPr>
+                <w:strike/>
+              </w:rPr>
+              <w:t xml:space="preserve">Identität des Chat-Partners ist wichtig </w:t>
+            </w:r>
+          </w:p>
         </w:tc>
         <w:tc>
           <w:tcPr>
@@ -1620,7 +2040,19 @@
           <w:tcPr>
             <w:tcW w:w="2856" w:type="dxa"/>
           </w:tcPr>
-          <w:p/>
+          <w:p>
+            <w:pPr>
+              <w:rPr>
+                <w:strike/>
+              </w:rPr>
+            </w:pPr>
+            <w:r>
+              <w:rPr>
+                <w:strike/>
+              </w:rPr>
+              <w:t xml:space="preserve">Identität des Chat-Partners ist wichtig </w:t>
+            </w:r>
+          </w:p>
         </w:tc>
         <w:tc>
           <w:tcPr>
@@ -1665,7 +2097,32 @@
           <w:tcPr>
             <w:tcW w:w="2856" w:type="dxa"/>
           </w:tcPr>
-          <w:p/>
+          <w:p>
+            <w:r>
+              <w:t>Option „</w:t>
+            </w:r>
+            <w:r>
+              <w:t>Kommunikation mit</w:t>
+            </w:r>
+            <w:r>
+              <w:t xml:space="preserve"> Behandler</w:t>
+            </w:r>
+            <w:r>
+              <w:t>“</w:t>
+            </w:r>
+            <w:r>
+              <w:t xml:space="preserve"> oder </w:t>
+            </w:r>
+            <w:r>
+              <w:t>„</w:t>
+            </w:r>
+            <w:r>
+              <w:t>anonymer Chat</w:t>
+            </w:r>
+            <w:r>
+              <w:t>“ bereitstellen</w:t>
+            </w:r>
+          </w:p>
         </w:tc>
         <w:tc>
           <w:tcPr>
@@ -1751,17 +2208,23 @@
           </w:tcPr>
           <w:p>
             <w:r>
-              <w:t>Es wird vorgeschlagen, die Funktion des Freifeldes bei der Rezeptbestellung offen zu lassen, wo das Präparat und die Dosis eingetragen werden können.</w:t>
-            </w:r>
-          </w:p>
-        </w:tc>
-        <w:tc>
-          <w:tcPr>
-            <w:tcW w:w="2856" w:type="dxa"/>
-          </w:tcPr>
-          <w:p>
-            <w:r>
-              <w:t>Rezeptbestellung Freifeldtext für Präparat und Dosis</w:t>
+              <w:t xml:space="preserve">Freifeld bei der Rezeptbestellung hinzufügen, um das Präparat und die Dosis eintragen zu können. </w:t>
+            </w:r>
+          </w:p>
+        </w:tc>
+        <w:tc>
+          <w:tcPr>
+            <w:tcW w:w="2856" w:type="dxa"/>
+          </w:tcPr>
+          <w:p>
+            <w:r>
+              <w:t>Rezeptbestellung</w:t>
+            </w:r>
+            <w:r>
+              <w:t>:</w:t>
+            </w:r>
+            <w:r>
+              <w:t xml:space="preserve"> Freifeldtext für Präparat und Dosis</w:t>
             </w:r>
           </w:p>
         </w:tc>
@@ -1827,7 +2290,7 @@
       <w:tr>
         <w:tc>
           <w:tcPr>
-            <w:tcW w:w="988" w:type="dxa"/>
+            <w:tcW w:w="990" w:type="dxa"/>
           </w:tcPr>
           <w:p>
             <w:pPr>
@@ -1847,7 +2310,7 @@
         </w:tc>
         <w:tc>
           <w:tcPr>
-            <w:tcW w:w="1134" w:type="dxa"/>
+            <w:tcW w:w="1133" w:type="dxa"/>
           </w:tcPr>
           <w:p>
             <w:pPr>
@@ -1867,7 +2330,7 @@
         </w:tc>
         <w:tc>
           <w:tcPr>
-            <w:tcW w:w="6443" w:type="dxa"/>
+            <w:tcW w:w="6442" w:type="dxa"/>
           </w:tcPr>
           <w:p>
             <w:pPr>
@@ -1929,7 +2392,7 @@
       <w:tr>
         <w:tc>
           <w:tcPr>
-            <w:tcW w:w="988" w:type="dxa"/>
+            <w:tcW w:w="990" w:type="dxa"/>
           </w:tcPr>
           <w:p>
             <w:r>
@@ -1939,7 +2402,7 @@
         </w:tc>
         <w:tc>
           <w:tcPr>
-            <w:tcW w:w="1134" w:type="dxa"/>
+            <w:tcW w:w="1133" w:type="dxa"/>
           </w:tcPr>
           <w:p>
             <w:r>
@@ -1949,35 +2412,75 @@
         </w:tc>
         <w:tc>
           <w:tcPr>
-            <w:tcW w:w="6443" w:type="dxa"/>
-          </w:tcPr>
-          <w:p>
-            <w:r>
-              <w:t xml:space="preserve">Betont die Wichtigkeit der Videotelefonie und das die Funktion sinnvoll ist. </w:t>
-            </w:r>
-          </w:p>
-        </w:tc>
-        <w:tc>
-          <w:tcPr>
-            <w:tcW w:w="2856" w:type="dxa"/>
-          </w:tcPr>
-          <w:p>
-            <w:r>
-              <w:t>Positive Einstellung zur Videotelefonie, auch die Terminvereinbarung vor ab</w:t>
-            </w:r>
-          </w:p>
-        </w:tc>
-        <w:tc>
-          <w:tcPr>
-            <w:tcW w:w="2856" w:type="dxa"/>
-          </w:tcPr>
+            <w:tcW w:w="6442" w:type="dxa"/>
+          </w:tcPr>
+          <w:p>
+            <w:r>
+              <w:t xml:space="preserve">Die Videotelefonie ist wichtig und die Funktion ist sinnvoll. </w:t>
+            </w:r>
+          </w:p>
+        </w:tc>
+        <w:tc>
+          <w:tcPr>
+            <w:tcW w:w="2856" w:type="dxa"/>
+          </w:tcPr>
+          <w:p>
+            <w:r>
+              <w:t xml:space="preserve">Wichtig und sinnvoll </w:t>
+            </w:r>
+          </w:p>
+        </w:tc>
+        <w:tc>
+          <w:tcPr>
+            <w:tcW w:w="2856" w:type="dxa"/>
+            <w:vMerge w:val="restart"/>
+          </w:tcPr>
+          <w:p>
+            <w:r>
+              <w:t xml:space="preserve">K1 </w:t>
+            </w:r>
+            <w:r>
+              <w:rPr>
+                <w:b/>
+                <w:bCs/>
+              </w:rPr>
+              <w:t>Eigenschaften:</w:t>
+            </w:r>
+            <w:r>
+              <w:t xml:space="preserve"> </w:t>
+            </w:r>
+          </w:p>
+          <w:p>
+            <w:pPr>
+              <w:pStyle w:val="Listenabsatz"/>
+              <w:numPr>
+                <w:ilvl w:val="0"/>
+                <w:numId w:val="1"/>
+              </w:numPr>
+            </w:pPr>
+            <w:r>
+              <w:t>Wichtig</w:t>
+            </w:r>
+          </w:p>
+          <w:p>
+            <w:pPr>
+              <w:pStyle w:val="Listenabsatz"/>
+              <w:numPr>
+                <w:ilvl w:val="0"/>
+                <w:numId w:val="1"/>
+              </w:numPr>
+            </w:pPr>
+            <w:r>
+              <w:t xml:space="preserve">Sinnvoll </w:t>
+            </w:r>
+          </w:p>
           <w:p/>
         </w:tc>
       </w:tr>
       <w:tr>
         <w:tc>
           <w:tcPr>
-            <w:tcW w:w="988" w:type="dxa"/>
+            <w:tcW w:w="990" w:type="dxa"/>
           </w:tcPr>
           <w:p>
             <w:r>
@@ -1987,7 +2490,7 @@
         </w:tc>
         <w:tc>
           <w:tcPr>
-            <w:tcW w:w="1134" w:type="dxa"/>
+            <w:tcW w:w="1133" w:type="dxa"/>
           </w:tcPr>
           <w:p>
             <w:r>
@@ -1997,7 +2500,7 @@
         </w:tc>
         <w:tc>
           <w:tcPr>
-            <w:tcW w:w="6443" w:type="dxa"/>
+            <w:tcW w:w="6442" w:type="dxa"/>
           </w:tcPr>
           <w:p>
             <w:r>
@@ -2019,13 +2522,22 @@
               <w:rPr>
                 <w:strike/>
               </w:rPr>
-              <w:t>Positive Einstellung zur Videotelefonie, auch die Terminvereinbarung vor ab</w:t>
-            </w:r>
-          </w:p>
-        </w:tc>
-        <w:tc>
-          <w:tcPr>
-            <w:tcW w:w="2856" w:type="dxa"/>
+              <w:t xml:space="preserve">Wichtig und </w:t>
+            </w:r>
+            <w:proofErr w:type="spellStart"/>
+            <w:r>
+              <w:rPr>
+                <w:strike/>
+              </w:rPr>
+              <w:t>sinvoll</w:t>
+            </w:r>
+            <w:proofErr w:type="spellEnd"/>
+          </w:p>
+        </w:tc>
+        <w:tc>
+          <w:tcPr>
+            <w:tcW w:w="2856" w:type="dxa"/>
+            <w:vMerge/>
           </w:tcPr>
           <w:p/>
         </w:tc>
@@ -2083,7 +2595,7 @@
       <w:tr>
         <w:tc>
           <w:tcPr>
-            <w:tcW w:w="988" w:type="dxa"/>
+            <w:tcW w:w="990" w:type="dxa"/>
           </w:tcPr>
           <w:p>
             <w:pPr>
@@ -2103,7 +2615,7 @@
         </w:tc>
         <w:tc>
           <w:tcPr>
-            <w:tcW w:w="1134" w:type="dxa"/>
+            <w:tcW w:w="1133" w:type="dxa"/>
           </w:tcPr>
           <w:p>
             <w:pPr>
@@ -2123,7 +2635,7 @@
         </w:tc>
         <w:tc>
           <w:tcPr>
-            <w:tcW w:w="6443" w:type="dxa"/>
+            <w:tcW w:w="6442" w:type="dxa"/>
           </w:tcPr>
           <w:p>
             <w:pPr>
@@ -2185,7 +2697,7 @@
       <w:tr>
         <w:tc>
           <w:tcPr>
-            <w:tcW w:w="988" w:type="dxa"/>
+            <w:tcW w:w="990" w:type="dxa"/>
           </w:tcPr>
           <w:p>
             <w:r>
@@ -2195,7 +2707,7 @@
         </w:tc>
         <w:tc>
           <w:tcPr>
-            <w:tcW w:w="1134" w:type="dxa"/>
+            <w:tcW w:w="1133" w:type="dxa"/>
           </w:tcPr>
           <w:p>
             <w:r>
@@ -2205,31 +2717,88 @@
         </w:tc>
         <w:tc>
           <w:tcPr>
-            <w:tcW w:w="6443" w:type="dxa"/>
-          </w:tcPr>
-          <w:p>
-            <w:r>
-              <w:t xml:space="preserve">Findet es wichtig, dass die Daten des Symptomtagebuch und der Medikation vom Arzt ausgelesen und ausgewertet werden können. </w:t>
-            </w:r>
-          </w:p>
-        </w:tc>
-        <w:tc>
-          <w:tcPr>
-            <w:tcW w:w="2856" w:type="dxa"/>
-          </w:tcPr>
+            <w:tcW w:w="6442" w:type="dxa"/>
+          </w:tcPr>
+          <w:p>
+            <w:r>
+              <w:t xml:space="preserve">Die Daten des Symptomtagebuch und der Medikation sollen vom Arzt ausgelesen und ausgewertet werden können. </w:t>
+            </w:r>
+          </w:p>
+        </w:tc>
+        <w:tc>
+          <w:tcPr>
+            <w:tcW w:w="2856" w:type="dxa"/>
+          </w:tcPr>
+          <w:p>
+            <w:r>
+              <w:t xml:space="preserve">Auswertung und Einsehen der Daten durch den Arzt </w:t>
+            </w:r>
+          </w:p>
+        </w:tc>
+        <w:tc>
+          <w:tcPr>
+            <w:tcW w:w="2856" w:type="dxa"/>
+            <w:vMerge w:val="restart"/>
+          </w:tcPr>
+          <w:p>
+            <w:r>
+              <w:t xml:space="preserve">K1 </w:t>
+            </w:r>
+            <w:r>
+              <w:t>Zusätzliche Funktionen</w:t>
+            </w:r>
+            <w:r>
+              <w:t xml:space="preserve">: </w:t>
+            </w:r>
+          </w:p>
+          <w:p>
+            <w:pPr>
+              <w:pStyle w:val="Listenabsatz"/>
+              <w:numPr>
+                <w:ilvl w:val="0"/>
+                <w:numId w:val="1"/>
+              </w:numPr>
+            </w:pPr>
+            <w:r>
+              <w:t xml:space="preserve">Krankschreibung beantragen </w:t>
+            </w:r>
+          </w:p>
+          <w:p>
+            <w:pPr>
+              <w:pStyle w:val="Listenabsatz"/>
+              <w:numPr>
+                <w:ilvl w:val="0"/>
+                <w:numId w:val="1"/>
+              </w:numPr>
+            </w:pPr>
+            <w:r>
+              <w:t xml:space="preserve">Laborwerte </w:t>
+            </w:r>
+          </w:p>
           <w:p/>
-        </w:tc>
-        <w:tc>
-          <w:tcPr>
-            <w:tcW w:w="2856" w:type="dxa"/>
-          </w:tcPr>
-          <w:p/>
+          <w:p>
+            <w:r>
+              <w:t xml:space="preserve">K2 Bedienung: </w:t>
+            </w:r>
+          </w:p>
+          <w:p>
+            <w:pPr>
+              <w:pStyle w:val="Listenabsatz"/>
+              <w:numPr>
+                <w:ilvl w:val="0"/>
+                <w:numId w:val="1"/>
+              </w:numPr>
+            </w:pPr>
+            <w:r>
+              <w:t xml:space="preserve">Einfach </w:t>
+            </w:r>
+          </w:p>
         </w:tc>
       </w:tr>
       <w:tr>
         <w:tc>
           <w:tcPr>
-            <w:tcW w:w="988" w:type="dxa"/>
+            <w:tcW w:w="990" w:type="dxa"/>
           </w:tcPr>
           <w:p>
             <w:r>
@@ -2239,7 +2808,7 @@
         </w:tc>
         <w:tc>
           <w:tcPr>
-            <w:tcW w:w="1134" w:type="dxa"/>
+            <w:tcW w:w="1133" w:type="dxa"/>
           </w:tcPr>
           <w:p>
             <w:r>
@@ -2249,7 +2818,7 @@
         </w:tc>
         <w:tc>
           <w:tcPr>
-            <w:tcW w:w="6443" w:type="dxa"/>
+            <w:tcW w:w="6442" w:type="dxa"/>
           </w:tcPr>
           <w:p>
             <w:r>
@@ -2261,11 +2830,16 @@
           <w:tcPr>
             <w:tcW w:w="2856" w:type="dxa"/>
           </w:tcPr>
-          <w:p/>
-        </w:tc>
-        <w:tc>
-          <w:tcPr>
-            <w:tcW w:w="2856" w:type="dxa"/>
+          <w:p>
+            <w:r>
+              <w:t>Erwartung teilweise erfüllt</w:t>
+            </w:r>
+          </w:p>
+        </w:tc>
+        <w:tc>
+          <w:tcPr>
+            <w:tcW w:w="2856" w:type="dxa"/>
+            <w:vMerge/>
           </w:tcPr>
           <w:p/>
         </w:tc>
@@ -2273,7 +2847,7 @@
       <w:tr>
         <w:tc>
           <w:tcPr>
-            <w:tcW w:w="988" w:type="dxa"/>
+            <w:tcW w:w="990" w:type="dxa"/>
           </w:tcPr>
           <w:p>
             <w:r>
@@ -2283,7 +2857,7 @@
         </w:tc>
         <w:tc>
           <w:tcPr>
-            <w:tcW w:w="1134" w:type="dxa"/>
+            <w:tcW w:w="1133" w:type="dxa"/>
           </w:tcPr>
           <w:p>
             <w:r>
@@ -2293,23 +2867,28 @@
         </w:tc>
         <w:tc>
           <w:tcPr>
-            <w:tcW w:w="6443" w:type="dxa"/>
-          </w:tcPr>
-          <w:p>
-            <w:r>
-              <w:t xml:space="preserve">Schlägt vor, dass in der App das digitale Rezept berücksichtigt werden sollte und dass dies eine Option für die Zukunft sein könnte. </w:t>
-            </w:r>
-          </w:p>
-        </w:tc>
-        <w:tc>
-          <w:tcPr>
-            <w:tcW w:w="2856" w:type="dxa"/>
-          </w:tcPr>
-          <w:p/>
-        </w:tc>
-        <w:tc>
-          <w:tcPr>
-            <w:tcW w:w="2856" w:type="dxa"/>
+            <w:tcW w:w="6442" w:type="dxa"/>
+          </w:tcPr>
+          <w:p>
+            <w:r>
+              <w:t>Das digitale Rezept sollte berücksichtigt werden und könnte eine zukünftige Option darstellen.</w:t>
+            </w:r>
+          </w:p>
+        </w:tc>
+        <w:tc>
+          <w:tcPr>
+            <w:tcW w:w="2856" w:type="dxa"/>
+          </w:tcPr>
+          <w:p>
+            <w:r>
+              <w:t xml:space="preserve">Digitale Rezept hinzufügen </w:t>
+            </w:r>
+          </w:p>
+        </w:tc>
+        <w:tc>
+          <w:tcPr>
+            <w:tcW w:w="2856" w:type="dxa"/>
+            <w:vMerge/>
           </w:tcPr>
           <w:p/>
         </w:tc>
@@ -2317,7 +2896,7 @@
       <w:tr>
         <w:tc>
           <w:tcPr>
-            <w:tcW w:w="988" w:type="dxa"/>
+            <w:tcW w:w="990" w:type="dxa"/>
           </w:tcPr>
           <w:p>
             <w:pPr>
@@ -2332,7 +2911,7 @@
         </w:tc>
         <w:tc>
           <w:tcPr>
-            <w:tcW w:w="1134" w:type="dxa"/>
+            <w:tcW w:w="1133" w:type="dxa"/>
           </w:tcPr>
           <w:p>
             <w:r>
@@ -2342,7 +2921,7 @@
         </w:tc>
         <w:tc>
           <w:tcPr>
-            <w:tcW w:w="6443" w:type="dxa"/>
+            <w:tcW w:w="6442" w:type="dxa"/>
           </w:tcPr>
           <w:p>
             <w:r>
@@ -2354,11 +2933,22 @@
           <w:tcPr>
             <w:tcW w:w="2856" w:type="dxa"/>
           </w:tcPr>
-          <w:p/>
-        </w:tc>
-        <w:tc>
-          <w:tcPr>
-            <w:tcW w:w="2856" w:type="dxa"/>
+          <w:p>
+            <w:r>
+              <w:t xml:space="preserve">Krankschreibung </w:t>
+            </w:r>
+            <w:r>
+              <w:t>beantragen</w:t>
+            </w:r>
+            <w:r>
+              <w:t xml:space="preserve"> </w:t>
+            </w:r>
+          </w:p>
+        </w:tc>
+        <w:tc>
+          <w:tcPr>
+            <w:tcW w:w="2856" w:type="dxa"/>
+            <w:vMerge/>
           </w:tcPr>
           <w:p/>
         </w:tc>
@@ -2366,7 +2956,7 @@
       <w:tr>
         <w:tc>
           <w:tcPr>
-            <w:tcW w:w="988" w:type="dxa"/>
+            <w:tcW w:w="990" w:type="dxa"/>
           </w:tcPr>
           <w:p>
             <w:pPr>
@@ -2381,7 +2971,7 @@
         </w:tc>
         <w:tc>
           <w:tcPr>
-            <w:tcW w:w="1134" w:type="dxa"/>
+            <w:tcW w:w="1133" w:type="dxa"/>
           </w:tcPr>
           <w:p>
             <w:r>
@@ -2391,14 +2981,11 @@
         </w:tc>
         <w:tc>
           <w:tcPr>
-            <w:tcW w:w="6443" w:type="dxa"/>
-          </w:tcPr>
-          <w:p>
-            <w:r>
-              <w:t xml:space="preserve">Die App soll </w:t>
-            </w:r>
-            <w:r>
-              <w:t xml:space="preserve">"Keep </w:t>
+            <w:tcW w:w="6442" w:type="dxa"/>
+          </w:tcPr>
+          <w:p>
+            <w:r>
+              <w:t xml:space="preserve">Die App sollte "Keep </w:t>
             </w:r>
             <w:proofErr w:type="spellStart"/>
             <w:r>
@@ -2406,37 +2993,24 @@
             </w:r>
             <w:proofErr w:type="spellEnd"/>
             <w:r>
-              <w:t xml:space="preserve"> simple" sein und keine komplexen Unterfunktionen enthalten, da es ansonsten nicht einfach und übersichtlich bleibt. Er emp</w:t>
-            </w:r>
-            <w:r>
-              <w:t>fieh</w:t>
-            </w:r>
-            <w:r>
-              <w:t>l</w:t>
-            </w:r>
-            <w:r>
-              <w:t>t</w:t>
-            </w:r>
-            <w:r>
-              <w:t xml:space="preserve">, das Programm so beizubehalten, da es bis jetzt einfach zu bedienen und funktionsfähig </w:t>
-            </w:r>
-            <w:r>
-              <w:t>ist</w:t>
-            </w:r>
-            <w:r>
-              <w:t>.</w:t>
-            </w:r>
-          </w:p>
-        </w:tc>
-        <w:tc>
-          <w:tcPr>
-            <w:tcW w:w="2856" w:type="dxa"/>
-          </w:tcPr>
-          <w:p/>
-        </w:tc>
-        <w:tc>
-          <w:tcPr>
-            <w:tcW w:w="2856" w:type="dxa"/>
+              <w:t xml:space="preserve"> simple" sein und keine komplexen Unterfunktionen enthalten, da dies die Einfachheit und Übersichtlichkeit beeinträchtigen würde. </w:t>
+            </w:r>
+          </w:p>
+        </w:tc>
+        <w:tc>
+          <w:tcPr>
+            <w:tcW w:w="2856" w:type="dxa"/>
+          </w:tcPr>
+          <w:p>
+            <w:r>
+              <w:t xml:space="preserve">Einfachheit ist wichtig </w:t>
+            </w:r>
+          </w:p>
+        </w:tc>
+        <w:tc>
+          <w:tcPr>
+            <w:tcW w:w="2856" w:type="dxa"/>
+            <w:vMerge/>
           </w:tcPr>
           <w:p/>
         </w:tc>
@@ -2444,7 +3018,7 @@
       <w:tr>
         <w:tc>
           <w:tcPr>
-            <w:tcW w:w="988" w:type="dxa"/>
+            <w:tcW w:w="990" w:type="dxa"/>
           </w:tcPr>
           <w:p>
             <w:pPr>
@@ -2453,48 +3027,44 @@
               </w:tabs>
             </w:pPr>
             <w:r>
-              <w:t>B2</w:t>
-            </w:r>
-          </w:p>
-        </w:tc>
-        <w:tc>
-          <w:tcPr>
-            <w:tcW w:w="1134" w:type="dxa"/>
-          </w:tcPr>
-          <w:p>
-            <w:r>
-              <w:t>728-732</w:t>
-            </w:r>
-          </w:p>
-        </w:tc>
-        <w:tc>
-          <w:tcPr>
-            <w:tcW w:w="6443" w:type="dxa"/>
-          </w:tcPr>
-          <w:p>
-            <w:r>
-              <w:t>Schlägt vor</w:t>
-            </w:r>
-            <w:r>
-              <w:t xml:space="preserve">, dass </w:t>
-            </w:r>
-            <w:r>
-              <w:t xml:space="preserve">es </w:t>
-            </w:r>
-            <w:r>
-              <w:t>eine schöne Option wäre, Laborwerte aufzunehmen, um den Austausch von Laborwerten zu ermöglichen. Einige Benutzer benötigen diese Werte möglicherweise für andere Ärzte, um Doppeluntersuchungen zu vermeiden.</w:t>
-            </w:r>
-          </w:p>
-        </w:tc>
-        <w:tc>
-          <w:tcPr>
-            <w:tcW w:w="2856" w:type="dxa"/>
-          </w:tcPr>
-          <w:p/>
-        </w:tc>
-        <w:tc>
-          <w:tcPr>
-            <w:tcW w:w="2856" w:type="dxa"/>
+              <w:t>B1</w:t>
+            </w:r>
+          </w:p>
+        </w:tc>
+        <w:tc>
+          <w:tcPr>
+            <w:tcW w:w="1133" w:type="dxa"/>
+          </w:tcPr>
+          <w:p>
+            <w:r>
+              <w:t>721</w:t>
+            </w:r>
+          </w:p>
+        </w:tc>
+        <w:tc>
+          <w:tcPr>
+            <w:tcW w:w="6442" w:type="dxa"/>
+          </w:tcPr>
+          <w:p>
+            <w:r>
+              <w:t>Die App soll so beibehalten werden, da sie bisher einfach zu bedienen und funktionsfähig ist.</w:t>
+            </w:r>
+          </w:p>
+        </w:tc>
+        <w:tc>
+          <w:tcPr>
+            <w:tcW w:w="2856" w:type="dxa"/>
+          </w:tcPr>
+          <w:p>
+            <w:r>
+              <w:t>App ist einfach zu bedienen</w:t>
+            </w:r>
+          </w:p>
+        </w:tc>
+        <w:tc>
+          <w:tcPr>
+            <w:tcW w:w="2856" w:type="dxa"/>
+            <w:vMerge/>
           </w:tcPr>
           <w:p/>
         </w:tc>
@@ -2502,7 +3072,7 @@
       <w:tr>
         <w:tc>
           <w:tcPr>
-            <w:tcW w:w="988" w:type="dxa"/>
+            <w:tcW w:w="990" w:type="dxa"/>
           </w:tcPr>
           <w:p>
             <w:pPr>
@@ -2517,7 +3087,64 @@
         </w:tc>
         <w:tc>
           <w:tcPr>
-            <w:tcW w:w="1134" w:type="dxa"/>
+            <w:tcW w:w="1133" w:type="dxa"/>
+          </w:tcPr>
+          <w:p>
+            <w:r>
+              <w:t>728-732</w:t>
+            </w:r>
+          </w:p>
+        </w:tc>
+        <w:tc>
+          <w:tcPr>
+            <w:tcW w:w="6442" w:type="dxa"/>
+          </w:tcPr>
+          <w:p>
+            <w:r>
+              <w:t>Es sollte die Funktion eingeführt werden, Laborwerte aufzunehmen, um den Austausch dieser Werte zu ermöglichen</w:t>
+            </w:r>
+            <w:r>
+              <w:t>.</w:t>
+            </w:r>
+          </w:p>
+        </w:tc>
+        <w:tc>
+          <w:tcPr>
+            <w:tcW w:w="2856" w:type="dxa"/>
+          </w:tcPr>
+          <w:p>
+            <w:r>
+              <w:t>Funktion zur Aufnahme von Laborwerten</w:t>
+            </w:r>
+          </w:p>
+        </w:tc>
+        <w:tc>
+          <w:tcPr>
+            <w:tcW w:w="2856" w:type="dxa"/>
+            <w:vMerge/>
+          </w:tcPr>
+          <w:p/>
+        </w:tc>
+      </w:tr>
+      <w:tr>
+        <w:tc>
+          <w:tcPr>
+            <w:tcW w:w="990" w:type="dxa"/>
+          </w:tcPr>
+          <w:p>
+            <w:pPr>
+              <w:tabs>
+                <w:tab w:val="left" w:pos="1905"/>
+              </w:tabs>
+            </w:pPr>
+            <w:r>
+              <w:t>B2</w:t>
+            </w:r>
+          </w:p>
+        </w:tc>
+        <w:tc>
+          <w:tcPr>
+            <w:tcW w:w="1133" w:type="dxa"/>
           </w:tcPr>
           <w:p>
             <w:r>
@@ -2527,23 +3154,28 @@
         </w:tc>
         <w:tc>
           <w:tcPr>
-            <w:tcW w:w="6443" w:type="dxa"/>
-          </w:tcPr>
-          <w:p>
-            <w:r>
-              <w:t xml:space="preserve">Schlägt vor die Laborwerte über einen Haken anfordern zu können. </w:t>
-            </w:r>
-          </w:p>
-        </w:tc>
-        <w:tc>
-          <w:tcPr>
-            <w:tcW w:w="2856" w:type="dxa"/>
-          </w:tcPr>
-          <w:p/>
-        </w:tc>
-        <w:tc>
-          <w:tcPr>
-            <w:tcW w:w="2856" w:type="dxa"/>
+            <w:tcW w:w="6442" w:type="dxa"/>
+          </w:tcPr>
+          <w:p>
+            <w:r>
+              <w:t xml:space="preserve">Die Laborwerte sollen über einen Haken angefordert werden können. </w:t>
+            </w:r>
+          </w:p>
+        </w:tc>
+        <w:tc>
+          <w:tcPr>
+            <w:tcW w:w="2856" w:type="dxa"/>
+          </w:tcPr>
+          <w:p>
+            <w:r>
+              <w:t>Laborwerte per Haken anfordern</w:t>
+            </w:r>
+          </w:p>
+        </w:tc>
+        <w:tc>
+          <w:tcPr>
+            <w:tcW w:w="2856" w:type="dxa"/>
+            <w:vMerge/>
           </w:tcPr>
           <w:p/>
         </w:tc>
@@ -2558,6 +3190,243 @@
     </w:sectPr>
   </w:body>
 </w:document>
+</file>
+
+<file path=word/numbering.xml><?xml version="1.0" encoding="utf-8"?>
+<w:numbering xmlns:wpc="http://schemas.microsoft.com/office/word/2010/wordprocessingCanvas" xmlns:cx="http://schemas.microsoft.com/office/drawing/2014/chartex" xmlns:cx1="http://schemas.microsoft.com/office/drawing/2015/9/8/chartex" xmlns:cx2="http://schemas.microsoft.com/office/drawing/2015/10/21/chartex" xmlns:cx3="http://schemas.microsoft.com/office/drawing/2016/5/9/chartex" xmlns:cx4="http://schemas.microsoft.com/office/drawing/2016/5/10/chartex" xmlns:cx5="http://schemas.microsoft.com/office/drawing/2016/5/11/chartex" xmlns:cx6="http://schemas.microsoft.com/office/drawing/2016/5/12/chartex" xmlns:cx7="http://schemas.microsoft.com/office/drawing/2016/5/13/chartex" xmlns:cx8="http://schemas.microsoft.com/office/drawing/2016/5/14/chartex" xmlns:mc="http://schemas.openxmlformats.org/markup-compatibility/2006" xmlns:aink="http://schemas.microsoft.com/office/drawing/2016/ink" xmlns:am3d="http://schemas.microsoft.com/office/drawing/2017/model3d" xmlns:o="urn:schemas-microsoft-com:office:office" xmlns:oel="http://schemas.microsoft.com/office/2019/extlst" xmlns:r="http://schemas.openxmlformats.org/officeDocument/2006/relationships" xmlns:m="http://schemas.openxmlformats.org/officeDocument/2006/math" xmlns:v="urn:schemas-microsoft-com:vml" xmlns:wp14="http://schemas.microsoft.com/office/word/2010/wordprocessingDrawing" xmlns:wp="http://schemas.openxmlformats.org/drawingml/2006/wordprocessingDrawing" xmlns:w10="urn:schemas-microsoft-com:office:word" xmlns:w="http://schemas.openxmlformats.org/wordprocessingml/2006/main" xmlns:w14="http://schemas.microsoft.com/office/word/2010/wordml" xmlns:w15="http://schemas.microsoft.com/office/word/2012/wordml" xmlns:w16cex="http://schemas.microsoft.com/office/word/2018/wordml/cex" xmlns:w16cid="http://schemas.microsoft.com/office/word/2016/wordml/cid" xmlns:w16="http://schemas.microsoft.com/office/word/2018/wordml" xmlns:w16du="http://schemas.microsoft.com/office/word/2023/wordml/word16du" xmlns:w16sdtdh="http://schemas.microsoft.com/office/word/2020/wordml/sdtdatahash" xmlns:w16se="http://schemas.microsoft.com/office/word/2015/wordml/symex" xmlns:wpg="http://schemas.microsoft.com/office/word/2010/wordprocessingGroup" xmlns:wpi="http://schemas.microsoft.com/office/word/2010/wordprocessingInk" xmlns:wne="http://schemas.microsoft.com/office/word/2006/wordml" xmlns:wps="http://schemas.microsoft.com/office/word/2010/wordprocessingShape" mc:Ignorable="w14 w15 w16se w16cid w16 w16cex w16sdtdh wp14">
+  <w:abstractNum w:abstractNumId="0" w15:restartNumberingAfterBreak="0">
+    <w:nsid w:val="4D5C02E1"/>
+    <w:multiLevelType w:val="hybridMultilevel"/>
+    <w:tmpl w:val="BB1A479E"/>
+    <w:lvl w:ilvl="0" w:tplc="7080728A">
+      <w:start w:val="728"/>
+      <w:numFmt w:val="bullet"/>
+      <w:lvlText w:val="-"/>
+      <w:lvlJc w:val="left"/>
+      <w:pPr>
+        <w:ind w:left="720" w:hanging="360"/>
+      </w:pPr>
+      <w:rPr>
+        <w:rFonts w:ascii="Calibri" w:eastAsiaTheme="minorHAnsi" w:hAnsi="Calibri" w:cs="Calibri" w:hint="default"/>
+      </w:rPr>
+    </w:lvl>
+    <w:lvl w:ilvl="1" w:tplc="04070003" w:tentative="1">
+      <w:start w:val="1"/>
+      <w:numFmt w:val="bullet"/>
+      <w:lvlText w:val="o"/>
+      <w:lvlJc w:val="left"/>
+      <w:pPr>
+        <w:ind w:left="1440" w:hanging="360"/>
+      </w:pPr>
+      <w:rPr>
+        <w:rFonts w:ascii="Courier New" w:hAnsi="Courier New" w:cs="Courier New" w:hint="default"/>
+      </w:rPr>
+    </w:lvl>
+    <w:lvl w:ilvl="2" w:tplc="04070005" w:tentative="1">
+      <w:start w:val="1"/>
+      <w:numFmt w:val="bullet"/>
+      <w:lvlText w:val=""/>
+      <w:lvlJc w:val="left"/>
+      <w:pPr>
+        <w:ind w:left="2160" w:hanging="360"/>
+      </w:pPr>
+      <w:rPr>
+        <w:rFonts w:ascii="Wingdings" w:hAnsi="Wingdings" w:hint="default"/>
+      </w:rPr>
+    </w:lvl>
+    <w:lvl w:ilvl="3" w:tplc="04070001" w:tentative="1">
+      <w:start w:val="1"/>
+      <w:numFmt w:val="bullet"/>
+      <w:lvlText w:val=""/>
+      <w:lvlJc w:val="left"/>
+      <w:pPr>
+        <w:ind w:left="2880" w:hanging="360"/>
+      </w:pPr>
+      <w:rPr>
+        <w:rFonts w:ascii="Symbol" w:hAnsi="Symbol" w:hint="default"/>
+      </w:rPr>
+    </w:lvl>
+    <w:lvl w:ilvl="4" w:tplc="04070003" w:tentative="1">
+      <w:start w:val="1"/>
+      <w:numFmt w:val="bullet"/>
+      <w:lvlText w:val="o"/>
+      <w:lvlJc w:val="left"/>
+      <w:pPr>
+        <w:ind w:left="3600" w:hanging="360"/>
+      </w:pPr>
+      <w:rPr>
+        <w:rFonts w:ascii="Courier New" w:hAnsi="Courier New" w:cs="Courier New" w:hint="default"/>
+      </w:rPr>
+    </w:lvl>
+    <w:lvl w:ilvl="5" w:tplc="04070005" w:tentative="1">
+      <w:start w:val="1"/>
+      <w:numFmt w:val="bullet"/>
+      <w:lvlText w:val=""/>
+      <w:lvlJc w:val="left"/>
+      <w:pPr>
+        <w:ind w:left="4320" w:hanging="360"/>
+      </w:pPr>
+      <w:rPr>
+        <w:rFonts w:ascii="Wingdings" w:hAnsi="Wingdings" w:hint="default"/>
+      </w:rPr>
+    </w:lvl>
+    <w:lvl w:ilvl="6" w:tplc="04070001" w:tentative="1">
+      <w:start w:val="1"/>
+      <w:numFmt w:val="bullet"/>
+      <w:lvlText w:val=""/>
+      <w:lvlJc w:val="left"/>
+      <w:pPr>
+        <w:ind w:left="5040" w:hanging="360"/>
+      </w:pPr>
+      <w:rPr>
+        <w:rFonts w:ascii="Symbol" w:hAnsi="Symbol" w:hint="default"/>
+      </w:rPr>
+    </w:lvl>
+    <w:lvl w:ilvl="7" w:tplc="04070003" w:tentative="1">
+      <w:start w:val="1"/>
+      <w:numFmt w:val="bullet"/>
+      <w:lvlText w:val="o"/>
+      <w:lvlJc w:val="left"/>
+      <w:pPr>
+        <w:ind w:left="5760" w:hanging="360"/>
+      </w:pPr>
+      <w:rPr>
+        <w:rFonts w:ascii="Courier New" w:hAnsi="Courier New" w:cs="Courier New" w:hint="default"/>
+      </w:rPr>
+    </w:lvl>
+    <w:lvl w:ilvl="8" w:tplc="04070005" w:tentative="1">
+      <w:start w:val="1"/>
+      <w:numFmt w:val="bullet"/>
+      <w:lvlText w:val=""/>
+      <w:lvlJc w:val="left"/>
+      <w:pPr>
+        <w:ind w:left="6480" w:hanging="360"/>
+      </w:pPr>
+      <w:rPr>
+        <w:rFonts w:ascii="Wingdings" w:hAnsi="Wingdings" w:hint="default"/>
+      </w:rPr>
+    </w:lvl>
+  </w:abstractNum>
+  <w:abstractNum w:abstractNumId="1" w15:restartNumberingAfterBreak="0">
+    <w:nsid w:val="5B75735A"/>
+    <w:multiLevelType w:val="hybridMultilevel"/>
+    <w:tmpl w:val="F53ED6EE"/>
+    <w:lvl w:ilvl="0" w:tplc="ABC2A77E">
+      <w:start w:val="728"/>
+      <w:numFmt w:val="bullet"/>
+      <w:lvlText w:val="-"/>
+      <w:lvlJc w:val="left"/>
+      <w:pPr>
+        <w:ind w:left="720" w:hanging="360"/>
+      </w:pPr>
+      <w:rPr>
+        <w:rFonts w:ascii="Calibri" w:eastAsiaTheme="minorHAnsi" w:hAnsi="Calibri" w:cs="Calibri" w:hint="default"/>
+      </w:rPr>
+    </w:lvl>
+    <w:lvl w:ilvl="1" w:tplc="04070003" w:tentative="1">
+      <w:start w:val="1"/>
+      <w:numFmt w:val="bullet"/>
+      <w:lvlText w:val="o"/>
+      <w:lvlJc w:val="left"/>
+      <w:pPr>
+        <w:ind w:left="1440" w:hanging="360"/>
+      </w:pPr>
+      <w:rPr>
+        <w:rFonts w:ascii="Courier New" w:hAnsi="Courier New" w:cs="Courier New" w:hint="default"/>
+      </w:rPr>
+    </w:lvl>
+    <w:lvl w:ilvl="2" w:tplc="04070005" w:tentative="1">
+      <w:start w:val="1"/>
+      <w:numFmt w:val="bullet"/>
+      <w:lvlText w:val=""/>
+      <w:lvlJc w:val="left"/>
+      <w:pPr>
+        <w:ind w:left="2160" w:hanging="360"/>
+      </w:pPr>
+      <w:rPr>
+        <w:rFonts w:ascii="Wingdings" w:hAnsi="Wingdings" w:hint="default"/>
+      </w:rPr>
+    </w:lvl>
+    <w:lvl w:ilvl="3" w:tplc="04070001" w:tentative="1">
+      <w:start w:val="1"/>
+      <w:numFmt w:val="bullet"/>
+      <w:lvlText w:val=""/>
+      <w:lvlJc w:val="left"/>
+      <w:pPr>
+        <w:ind w:left="2880" w:hanging="360"/>
+      </w:pPr>
+      <w:rPr>
+        <w:rFonts w:ascii="Symbol" w:hAnsi="Symbol" w:hint="default"/>
+      </w:rPr>
+    </w:lvl>
+    <w:lvl w:ilvl="4" w:tplc="04070003" w:tentative="1">
+      <w:start w:val="1"/>
+      <w:numFmt w:val="bullet"/>
+      <w:lvlText w:val="o"/>
+      <w:lvlJc w:val="left"/>
+      <w:pPr>
+        <w:ind w:left="3600" w:hanging="360"/>
+      </w:pPr>
+      <w:rPr>
+        <w:rFonts w:ascii="Courier New" w:hAnsi="Courier New" w:cs="Courier New" w:hint="default"/>
+      </w:rPr>
+    </w:lvl>
+    <w:lvl w:ilvl="5" w:tplc="04070005" w:tentative="1">
+      <w:start w:val="1"/>
+      <w:numFmt w:val="bullet"/>
+      <w:lvlText w:val=""/>
+      <w:lvlJc w:val="left"/>
+      <w:pPr>
+        <w:ind w:left="4320" w:hanging="360"/>
+      </w:pPr>
+      <w:rPr>
+        <w:rFonts w:ascii="Wingdings" w:hAnsi="Wingdings" w:hint="default"/>
+      </w:rPr>
+    </w:lvl>
+    <w:lvl w:ilvl="6" w:tplc="04070001" w:tentative="1">
+      <w:start w:val="1"/>
+      <w:numFmt w:val="bullet"/>
+      <w:lvlText w:val=""/>
+      <w:lvlJc w:val="left"/>
+      <w:pPr>
+        <w:ind w:left="5040" w:hanging="360"/>
+      </w:pPr>
+      <w:rPr>
+        <w:rFonts w:ascii="Symbol" w:hAnsi="Symbol" w:hint="default"/>
+      </w:rPr>
+    </w:lvl>
+    <w:lvl w:ilvl="7" w:tplc="04070003" w:tentative="1">
+      <w:start w:val="1"/>
+      <w:numFmt w:val="bullet"/>
+      <w:lvlText w:val="o"/>
+      <w:lvlJc w:val="left"/>
+      <w:pPr>
+        <w:ind w:left="5760" w:hanging="360"/>
+      </w:pPr>
+      <w:rPr>
+        <w:rFonts w:ascii="Courier New" w:hAnsi="Courier New" w:cs="Courier New" w:hint="default"/>
+      </w:rPr>
+    </w:lvl>
+    <w:lvl w:ilvl="8" w:tplc="04070005" w:tentative="1">
+      <w:start w:val="1"/>
+      <w:numFmt w:val="bullet"/>
+      <w:lvlText w:val=""/>
+      <w:lvlJc w:val="left"/>
+      <w:pPr>
+        <w:ind w:left="6480" w:hanging="360"/>
+      </w:pPr>
+      <w:rPr>
+        <w:rFonts w:ascii="Wingdings" w:hAnsi="Wingdings" w:hint="default"/>
+      </w:rPr>
+    </w:lvl>
+  </w:abstractNum>
+  <w:num w:numId="1" w16cid:durableId="1436710797">
+    <w:abstractNumId w:val="0"/>
+  </w:num>
+  <w:num w:numId="2" w16cid:durableId="430469609">
+    <w:abstractNumId w:val="1"/>
+  </w:num>
+</w:numbering>
 </file>
 
 <file path=word/styles.xml><?xml version="1.0" encoding="utf-8"?>
@@ -3007,6 +3876,17 @@
       </w:tblBorders>
     </w:tblPr>
   </w:style>
+  <w:style w:type="paragraph" w:styleId="Listenabsatz">
+    <w:name w:val="List Paragraph"/>
+    <w:basedOn w:val="Standard"/>
+    <w:uiPriority w:val="34"/>
+    <w:qFormat/>
+    <w:rsid w:val="000D42E0"/>
+    <w:pPr>
+      <w:ind w:left="720"/>
+      <w:contextualSpacing/>
+    </w:pPr>
+  </w:style>
 </w:styles>
 </file>
 

</xml_diff>

<commit_message>
Paraphrasen 01 und 02 fertig
</commit_message>
<xml_diff>
--- a/Auswertung_Fokusgruppen_01/01_Paraphrasen.docx
+++ b/Auswertung_Fokusgruppen_01/01_Paraphrasen.docx
@@ -237,6 +237,31 @@
             </w:r>
           </w:p>
           <w:p/>
+          <w:p>
+            <w:r>
+              <w:t xml:space="preserve">K3 </w:t>
+            </w:r>
+            <w:r>
+              <w:t>Datenintegrität</w:t>
+            </w:r>
+            <w:r>
+              <w:t xml:space="preserve">: </w:t>
+            </w:r>
+          </w:p>
+          <w:p>
+            <w:pPr>
+              <w:pStyle w:val="Listenabsatz"/>
+              <w:numPr>
+                <w:ilvl w:val="0"/>
+                <w:numId w:val="2"/>
+              </w:numPr>
+            </w:pPr>
+            <w:r>
+              <w:t xml:space="preserve">Vorerkrankungen beeinflussen das Datenbild </w:t>
+            </w:r>
+          </w:p>
+          <w:p/>
+          <w:p/>
           <w:p/>
         </w:tc>
       </w:tr>
@@ -276,17 +301,7 @@
             <w:tcW w:w="2977" w:type="dxa"/>
           </w:tcPr>
           <w:p>
-            <w:pPr>
-              <w:rPr>
-                <w:b/>
-                <w:bCs/>
-              </w:rPr>
-            </w:pPr>
-            <w:r>
-              <w:rPr>
-                <w:b/>
-                <w:bCs/>
-              </w:rPr>
+            <w:r>
               <w:t>Vorerkrankungen beeinflussen das Datenbild im Symptomtagebuch</w:t>
             </w:r>
           </w:p>
@@ -439,17 +454,7 @@
             <w:tcW w:w="2977" w:type="dxa"/>
           </w:tcPr>
           <w:p>
-            <w:pPr>
-              <w:rPr>
-                <w:b/>
-                <w:bCs/>
-              </w:rPr>
-            </w:pPr>
-            <w:r>
-              <w:rPr>
-                <w:b/>
-                <w:bCs/>
-              </w:rPr>
+            <w:r>
               <w:t>Bedienung soll einfach und schnell sein</w:t>
             </w:r>
           </w:p>
@@ -898,7 +903,13 @@
           <w:p/>
           <w:p>
             <w:r>
-              <w:t xml:space="preserve">K2 Nutzen: </w:t>
+              <w:t xml:space="preserve">K2 </w:t>
+            </w:r>
+            <w:r>
+              <w:t>Relevanz</w:t>
+            </w:r>
+            <w:r>
+              <w:t xml:space="preserve">: </w:t>
             </w:r>
           </w:p>
           <w:p>
@@ -971,6 +982,24 @@
             </w:pPr>
             <w:r>
               <w:t xml:space="preserve">Funktion zum Ausdrucken des Medikationsplan  </w:t>
+            </w:r>
+          </w:p>
+          <w:p/>
+          <w:p>
+            <w:r>
+              <w:t xml:space="preserve">K4 Nutzung: </w:t>
+            </w:r>
+          </w:p>
+          <w:p>
+            <w:pPr>
+              <w:pStyle w:val="Listenabsatz"/>
+              <w:numPr>
+                <w:ilvl w:val="0"/>
+                <w:numId w:val="2"/>
+              </w:numPr>
+            </w:pPr>
+            <w:r>
+              <w:t xml:space="preserve">Entscheidungsfreiheit </w:t>
             </w:r>
           </w:p>
         </w:tc>
@@ -1773,22 +1802,6 @@
               <w:t xml:space="preserve">Verständlich </w:t>
             </w:r>
           </w:p>
-          <w:p/>
-          <w:p>
-            <w:r>
-              <w:t xml:space="preserve">K2 </w:t>
-            </w:r>
-            <w:r>
-              <w:rPr>
-                <w:b/>
-                <w:bCs/>
-              </w:rPr>
-              <w:t>Wichtig:</w:t>
-            </w:r>
-            <w:r>
-              <w:t xml:space="preserve"> </w:t>
-            </w:r>
-          </w:p>
           <w:p>
             <w:pPr>
               <w:pStyle w:val="Listenabsatz"/>
@@ -1798,25 +1811,7 @@
               </w:numPr>
             </w:pPr>
             <w:r>
-              <w:t>Identität des Chat-Partners</w:t>
-            </w:r>
-          </w:p>
-          <w:p/>
-          <w:p>
-            <w:r>
-              <w:t xml:space="preserve">K3 </w:t>
-            </w:r>
-            <w:r>
-              <w:t xml:space="preserve">Zusätzliche </w:t>
-            </w:r>
-            <w:r>
-              <w:t>Funktion</w:t>
-            </w:r>
-            <w:r>
-              <w:t>en</w:t>
-            </w:r>
-            <w:r>
-              <w:t xml:space="preserve">: </w:t>
+              <w:t>Rezeptbestellung: Freifeldtext für Präparat und Dosis</w:t>
             </w:r>
           </w:p>
           <w:p>
@@ -1828,13 +1823,7 @@
               </w:numPr>
             </w:pPr>
             <w:r>
-              <w:t xml:space="preserve">Button </w:t>
-            </w:r>
-            <w:r>
-              <w:t>„</w:t>
-            </w:r>
-            <w:r>
-              <w:t xml:space="preserve">Direkt Kontakt </w:t>
+              <w:t xml:space="preserve">Button „Direkt Kontakt </w:t>
             </w:r>
             <w:r>
               <w:t>Behandler</w:t>
@@ -1863,8 +1852,84 @@
                 <w:numId w:val="2"/>
               </w:numPr>
             </w:pPr>
-            <w:r>
-              <w:t>Rezeptbestellung: Freifeldtext für Präparat und Dosis</w:t>
+          </w:p>
+          <w:p/>
+          <w:p>
+            <w:r>
+              <w:t>K2</w:t>
+            </w:r>
+            <w:r>
+              <w:t xml:space="preserve"> Kommunikation</w:t>
+            </w:r>
+            <w:r>
+              <w:rPr>
+                <w:b/>
+                <w:bCs/>
+              </w:rPr>
+              <w:t>:</w:t>
+            </w:r>
+            <w:r>
+              <w:t xml:space="preserve"> </w:t>
+            </w:r>
+          </w:p>
+          <w:p>
+            <w:pPr>
+              <w:pStyle w:val="Listenabsatz"/>
+              <w:numPr>
+                <w:ilvl w:val="0"/>
+                <w:numId w:val="2"/>
+              </w:numPr>
+            </w:pPr>
+            <w:r>
+              <w:t>Identität des Chat-Partners</w:t>
+            </w:r>
+          </w:p>
+          <w:p/>
+          <w:p>
+            <w:r>
+              <w:t xml:space="preserve">K3 </w:t>
+            </w:r>
+            <w:r>
+              <w:t xml:space="preserve">Zusätzliche </w:t>
+            </w:r>
+            <w:r>
+              <w:t>Funktion</w:t>
+            </w:r>
+            <w:r>
+              <w:t>en</w:t>
+            </w:r>
+            <w:r>
+              <w:t xml:space="preserve">: </w:t>
+            </w:r>
+          </w:p>
+          <w:p>
+            <w:pPr>
+              <w:pStyle w:val="Listenabsatz"/>
+              <w:numPr>
+                <w:ilvl w:val="0"/>
+                <w:numId w:val="2"/>
+              </w:numPr>
+            </w:pPr>
+            <w:r>
+              <w:t>Option „Kommunikation mit</w:t>
+            </w:r>
+            <w:r>
+              <w:t xml:space="preserve"> Behandler</w:t>
+            </w:r>
+            <w:r>
+              <w:t>“</w:t>
+            </w:r>
+            <w:r>
+              <w:t xml:space="preserve"> oder </w:t>
+            </w:r>
+            <w:r>
+              <w:t>„</w:t>
+            </w:r>
+            <w:r>
+              <w:t>anonymer Chat</w:t>
+            </w:r>
+            <w:r>
+              <w:t>“ bereitstellen</w:t>
             </w:r>
           </w:p>
         </w:tc>
@@ -2437,14 +2502,17 @@
           </w:tcPr>
           <w:p>
             <w:r>
-              <w:t xml:space="preserve">K1 </w:t>
-            </w:r>
-            <w:r>
-              <w:rPr>
-                <w:b/>
-                <w:bCs/>
-              </w:rPr>
-              <w:t>Eigenschaften:</w:t>
+              <w:t>K1</w:t>
+            </w:r>
+            <w:r>
+              <w:t xml:space="preserve"> Kommunikation</w:t>
+            </w:r>
+            <w:r>
+              <w:rPr>
+                <w:b/>
+                <w:bCs/>
+              </w:rPr>
+              <w:t>:</w:t>
             </w:r>
             <w:r>
               <w:t xml:space="preserve"> </w:t>
@@ -2522,16 +2590,20 @@
               <w:rPr>
                 <w:strike/>
               </w:rPr>
-              <w:t xml:space="preserve">Wichtig und </w:t>
-            </w:r>
-            <w:proofErr w:type="spellStart"/>
+              <w:t>Wichtig und si</w:t>
+            </w:r>
             <w:r>
               <w:rPr>
                 <w:strike/>
               </w:rPr>
-              <w:t>sinvoll</w:t>
-            </w:r>
-            <w:proofErr w:type="spellEnd"/>
+              <w:t>n</w:t>
+            </w:r>
+            <w:r>
+              <w:rPr>
+                <w:strike/>
+              </w:rPr>
+              <w:t>nvoll</w:t>
+            </w:r>
           </w:p>
         </w:tc>
         <w:tc>
@@ -2775,12 +2847,6 @@
               <w:t xml:space="preserve">Laborwerte </w:t>
             </w:r>
           </w:p>
-          <w:p/>
-          <w:p>
-            <w:r>
-              <w:t xml:space="preserve">K2 Bedienung: </w:t>
-            </w:r>
-          </w:p>
           <w:p>
             <w:pPr>
               <w:pStyle w:val="Listenabsatz"/>
@@ -2790,7 +2856,61 @@
               </w:numPr>
             </w:pPr>
             <w:r>
+              <w:t>Digitales Rezept</w:t>
+            </w:r>
+          </w:p>
+          <w:p/>
+          <w:p>
+            <w:r>
+              <w:t xml:space="preserve">K2 Bedienung: </w:t>
+            </w:r>
+          </w:p>
+          <w:p>
+            <w:pPr>
+              <w:pStyle w:val="Listenabsatz"/>
+              <w:numPr>
+                <w:ilvl w:val="0"/>
+                <w:numId w:val="1"/>
+              </w:numPr>
+            </w:pPr>
+            <w:r>
               <w:t xml:space="preserve">Einfach </w:t>
+            </w:r>
+          </w:p>
+          <w:p/>
+          <w:p>
+            <w:r>
+              <w:t xml:space="preserve">K3 Design: </w:t>
+            </w:r>
+          </w:p>
+          <w:p>
+            <w:pPr>
+              <w:pStyle w:val="Listenabsatz"/>
+              <w:numPr>
+                <w:ilvl w:val="0"/>
+                <w:numId w:val="1"/>
+              </w:numPr>
+            </w:pPr>
+            <w:r>
+              <w:t xml:space="preserve">Laborwerte per Haken anfordern </w:t>
+            </w:r>
+          </w:p>
+          <w:p/>
+          <w:p>
+            <w:r>
+              <w:t xml:space="preserve">K4 Erwartungen: </w:t>
+            </w:r>
+          </w:p>
+          <w:p>
+            <w:pPr>
+              <w:pStyle w:val="Listenabsatz"/>
+              <w:numPr>
+                <w:ilvl w:val="0"/>
+                <w:numId w:val="1"/>
+              </w:numPr>
+            </w:pPr>
+            <w:r>
+              <w:t>Teilweise erfüllt</w:t>
             </w:r>
           </w:p>
         </w:tc>

</xml_diff>

<commit_message>
Prototyp + Paraphrasen überarbeitet
- Header neu erstellt
- Kalender: Titel hinzugefügt
</commit_message>
<xml_diff>
--- a/Auswertung_Fokusgruppen_01/01_Paraphrasen.docx
+++ b/Auswertung_Fokusgruppen_01/01_Paraphrasen.docx
@@ -218,7 +218,10 @@
               <w:t xml:space="preserve">K2 </w:t>
             </w:r>
             <w:r>
-              <w:t>Zusätzliche Funktionen</w:t>
+              <w:t>Anpassung der</w:t>
+            </w:r>
+            <w:r>
+              <w:t xml:space="preserve"> Funktionen</w:t>
             </w:r>
             <w:r>
               <w:t xml:space="preserve">: </w:t>
@@ -256,38 +259,9 @@
           </w:p>
           <w:p/>
           <w:p>
-            <w:pPr>
-              <w:rPr>
-                <w:del w:id="0" w:author="Cindy Hainz" w:date="2023-05-27T10:49:00Z"/>
-              </w:rPr>
-            </w:pPr>
-            <w:del w:id="1" w:author="Cindy Hainz" w:date="2023-05-27T10:49:00Z">
-              <w:r>
-                <w:delText xml:space="preserve">K3 </w:delText>
-              </w:r>
-              <w:commentRangeStart w:id="2"/>
-              <w:commentRangeStart w:id="3"/>
-              <w:r>
-                <w:delText>Datenintegrität</w:delText>
-              </w:r>
-              <w:commentRangeEnd w:id="2"/>
-              <w:r>
-                <w:rPr>
-                  <w:rStyle w:val="Kommentarzeichen"/>
-                </w:rPr>
-                <w:commentReference w:id="2"/>
-              </w:r>
-              <w:commentRangeEnd w:id="3"/>
-              <w:r>
-                <w:rPr>
-                  <w:rStyle w:val="Kommentarzeichen"/>
-                </w:rPr>
-                <w:commentReference w:id="3"/>
-              </w:r>
-              <w:r>
-                <w:delText xml:space="preserve">: </w:delText>
-              </w:r>
-            </w:del>
+            <w:r>
+              <w:t xml:space="preserve">K3 Datenintegrität: </w:t>
+            </w:r>
           </w:p>
           <w:p>
             <w:pPr>
@@ -296,15 +270,10 @@
                 <w:ilvl w:val="0"/>
                 <w:numId w:val="2"/>
               </w:numPr>
-              <w:rPr>
-                <w:del w:id="4" w:author="Cindy Hainz" w:date="2023-05-27T10:49:00Z"/>
-              </w:rPr>
-            </w:pPr>
-            <w:del w:id="5" w:author="Cindy Hainz" w:date="2023-05-27T10:49:00Z">
-              <w:r>
-                <w:delText xml:space="preserve">Vorerkrankungen beeinflussen das Datenbild </w:delText>
-              </w:r>
-            </w:del>
+            </w:pPr>
+            <w:r>
+              <w:t>Vorerkrankungen beeinflussen das Datenbild</w:t>
+            </w:r>
           </w:p>
           <w:p/>
           <w:p/>
@@ -317,23 +286,19 @@
             <w:tcW w:w="990" w:type="dxa"/>
           </w:tcPr>
           <w:p>
-            <w:del w:id="6" w:author="Cindy Hainz" w:date="2023-05-27T10:51:00Z">
-              <w:r>
-                <w:delText>B1</w:delText>
-              </w:r>
-            </w:del>
-          </w:p>
-        </w:tc>
-        <w:tc>
-          <w:tcPr>
-            <w:tcW w:w="990" w:type="dxa"/>
-          </w:tcPr>
-          <w:p>
-            <w:del w:id="7" w:author="Cindy Hainz" w:date="2023-05-27T10:51:00Z">
-              <w:r>
-                <w:delText>138-146</w:delText>
-              </w:r>
-            </w:del>
+            <w:r>
+              <w:t>B1</w:t>
+            </w:r>
+          </w:p>
+        </w:tc>
+        <w:tc>
+          <w:tcPr>
+            <w:tcW w:w="990" w:type="dxa"/>
+          </w:tcPr>
+          <w:p>
+            <w:r>
+              <w:t>138</w:t>
+            </w:r>
           </w:p>
         </w:tc>
         <w:tc>
@@ -341,11 +306,9 @@
             <w:tcW w:w="6520" w:type="dxa"/>
           </w:tcPr>
           <w:p>
-            <w:del w:id="8" w:author="Cindy Hainz" w:date="2023-05-27T10:51:00Z">
-              <w:r>
-                <w:delText xml:space="preserve">Das Bestehen von diversen Vorerkrankungen kann dazu führen, dass die Symptome, die in die App eingetragen werden, keinen Zusammenhang mit der HIV-Erkrankung haben können. Diese Daten werden gesammelt und müssen dann überprüft werden, ob die auf die HIV-Erkrankung zurückzuführen sind. </w:delText>
-              </w:r>
-            </w:del>
+            <w:r>
+              <w:t xml:space="preserve">Das Bestehen von diversen Vorerkrankungen kann dazu führen, dass die Symptome, die in die App eingetragen werden, keinen Zusammenhang mit der HIV-Erkrankung haben können. Diese Daten werden gesammelt und müssen dann überprüft werden, ob die auf die HIV-Erkrankung zurückzuführen sind. </w:t>
+            </w:r>
           </w:p>
         </w:tc>
         <w:tc>
@@ -353,11 +316,9 @@
             <w:tcW w:w="2977" w:type="dxa"/>
           </w:tcPr>
           <w:p>
-            <w:del w:id="9" w:author="Cindy Hainz" w:date="2023-05-27T10:50:00Z">
-              <w:r>
-                <w:delText>Vorerkrankungen beeinflussen das Datenbild im Symptomtagebuch</w:delText>
-              </w:r>
-            </w:del>
+            <w:r>
+              <w:t>Vorerkrankungen beeinflussen das Datenbild im Symptomtagebuch</w:t>
+            </w:r>
           </w:p>
         </w:tc>
         <w:tc>
@@ -410,19 +371,19 @@
             <w:r>
               <w:t>/</w:t>
             </w:r>
-            <w:commentRangeStart w:id="10"/>
+            <w:commentRangeStart w:id="0"/>
             <w:r>
               <w:t>Gesundheitszustand</w:t>
             </w:r>
             <w:r>
               <w:t xml:space="preserve"> </w:t>
             </w:r>
-            <w:commentRangeEnd w:id="10"/>
+            <w:commentRangeEnd w:id="0"/>
             <w:r>
               <w:rPr>
                 <w:rStyle w:val="Kommentarzeichen"/>
               </w:rPr>
-              <w:commentReference w:id="10"/>
+              <w:commentReference w:id="0"/>
             </w:r>
             <w:r>
               <w:t>im Symptomtagebuch</w:t>
@@ -522,47 +483,11 @@
             <w:tcW w:w="2977" w:type="dxa"/>
           </w:tcPr>
           <w:p>
-            <w:pPr>
+            <w:r>
               <w:rPr>
                 <w:strike/>
-                <w:rPrChange w:id="11" w:author="Cindy Hainz" w:date="2023-05-27T11:29:00Z">
-                  <w:rPr/>
-                </w:rPrChange>
-              </w:rPr>
-            </w:pPr>
-            <w:commentRangeStart w:id="12"/>
-            <w:commentRangeStart w:id="13"/>
-            <w:r>
-              <w:rPr>
-                <w:strike/>
               </w:rPr>
               <w:t>Bedienung soll einfach und schnell sein</w:t>
-            </w:r>
-            <w:commentRangeEnd w:id="12"/>
-            <w:r>
-              <w:rPr>
-                <w:rStyle w:val="Kommentarzeichen"/>
-                <w:strike/>
-                <w:rPrChange w:id="14" w:author="Cindy Hainz" w:date="2023-05-27T11:29:00Z">
-                  <w:rPr>
-                    <w:rStyle w:val="Kommentarzeichen"/>
-                  </w:rPr>
-                </w:rPrChange>
-              </w:rPr>
-              <w:commentReference w:id="12"/>
-            </w:r>
-            <w:commentRangeEnd w:id="13"/>
-            <w:r>
-              <w:rPr>
-                <w:rStyle w:val="Kommentarzeichen"/>
-                <w:strike/>
-                <w:rPrChange w:id="15" w:author="Cindy Hainz" w:date="2023-05-27T11:29:00Z">
-                  <w:rPr>
-                    <w:rStyle w:val="Kommentarzeichen"/>
-                  </w:rPr>
-                </w:rPrChange>
-              </w:rPr>
-              <w:commentReference w:id="13"/>
             </w:r>
           </w:p>
         </w:tc>
@@ -724,19 +649,8 @@
           <w:sz w:val="24"/>
           <w:szCs w:val="24"/>
         </w:rPr>
-        <w:t xml:space="preserve">Symptomtagebuch </w:t>
+        <w:t>Symptomtagebuch LPm</w:t>
       </w:r>
-      <w:proofErr w:type="spellStart"/>
-      <w:r>
-        <w:rPr>
-          <w:b/>
-          <w:bCs/>
-          <w:sz w:val="24"/>
-          <w:szCs w:val="24"/>
-        </w:rPr>
-        <w:t>LPm</w:t>
-      </w:r>
-      <w:proofErr w:type="spellEnd"/>
       <w:r>
         <w:rPr>
           <w:b/>
@@ -764,19 +678,8 @@
           <w:szCs w:val="24"/>
         </w:rPr>
         <w:lastRenderedPageBreak/>
-        <w:t xml:space="preserve">Medikation </w:t>
+        <w:t>Medikation LPm</w:t>
       </w:r>
-      <w:proofErr w:type="spellStart"/>
-      <w:r>
-        <w:rPr>
-          <w:b/>
-          <w:bCs/>
-          <w:sz w:val="24"/>
-          <w:szCs w:val="24"/>
-        </w:rPr>
-        <w:t>LPm</w:t>
-      </w:r>
-      <w:proofErr w:type="spellEnd"/>
     </w:p>
     <w:tbl>
       <w:tblPr>
@@ -1049,7 +952,13 @@
               <w:t>3</w:t>
             </w:r>
             <w:r>
-              <w:t xml:space="preserve"> Zusätzliche Funktionen</w:t>
+              <w:t xml:space="preserve"> </w:t>
+            </w:r>
+            <w:r>
+              <w:t>Anpassung der</w:t>
+            </w:r>
+            <w:r>
+              <w:t xml:space="preserve"> Funktionen</w:t>
             </w:r>
             <w:r>
               <w:t xml:space="preserve">: </w:t>
@@ -1064,7 +973,7 @@
               </w:numPr>
             </w:pPr>
             <w:r>
-              <w:t xml:space="preserve">Kontraindikation für zeitliche Einschränkungen bei Medikamenteneinnahme </w:t>
+              <w:t>Kontraindikation für zeitliche Einschränkungen bei Medikamenteneinnahme</w:t>
             </w:r>
           </w:p>
           <w:p>
@@ -1075,7 +984,7 @@
                 <w:numId w:val="2"/>
               </w:numPr>
               <w:rPr>
-                <w:ins w:id="16" w:author="Alexander" w:date="2023-05-26T11:38:00Z"/>
+                <w:ins w:id="1" w:author="Alexander" w:date="2023-05-26T11:38:00Z"/>
               </w:rPr>
             </w:pPr>
             <w:r>
@@ -1091,19 +1000,7 @@
               </w:numPr>
             </w:pPr>
             <w:r>
-              <w:t xml:space="preserve">Funktion zum Ausdrucken des Medikationsplan  </w:t>
-            </w:r>
-          </w:p>
-          <w:p/>
-          <w:p>
-            <w:r>
-              <w:t xml:space="preserve">K4 </w:t>
-            </w:r>
-            <w:r>
-              <w:t>Positive Bewertung</w:t>
-            </w:r>
-            <w:r>
-              <w:t xml:space="preserve">: </w:t>
+              <w:t>Funktion zum Ausdrucken des Medikationsplan</w:t>
             </w:r>
           </w:p>
           <w:p>
@@ -1114,32 +1011,20 @@
                 <w:numId w:val="2"/>
               </w:numPr>
             </w:pPr>
-            <w:commentRangeStart w:id="17"/>
-            <w:ins w:id="18" w:author="Alexander" w:date="2023-05-26T11:38:00Z">
-              <w:r>
-                <w:t xml:space="preserve">Erinnerungsfunktion </w:t>
-              </w:r>
-              <w:proofErr w:type="spellStart"/>
-              <w:r>
-                <w:t>ausstelllen</w:t>
-              </w:r>
-              <w:commentRangeEnd w:id="17"/>
-              <w:proofErr w:type="spellEnd"/>
-              <w:r>
-                <w:rPr>
-                  <w:rStyle w:val="Kommentarzeichen"/>
-                </w:rPr>
-                <w:commentReference w:id="17"/>
-              </w:r>
-            </w:ins>
-            <w:r>
-              <w:t xml:space="preserve"> ist gut </w:t>
+            <w:r>
+              <w:t>Medikamenten-Eingabe über zwei Freitextfelder (Medikament und Dosis)</w:t>
             </w:r>
           </w:p>
           <w:p/>
           <w:p>
             <w:r>
-              <w:t xml:space="preserve">K5 Bestehende Funktionen verbessern: </w:t>
+              <w:t xml:space="preserve">K4 </w:t>
+            </w:r>
+            <w:r>
+              <w:t>Positive Bewertung</w:t>
+            </w:r>
+            <w:r>
+              <w:t xml:space="preserve">: </w:t>
             </w:r>
           </w:p>
           <w:p>
@@ -1149,15 +1034,25 @@
                 <w:ilvl w:val="0"/>
                 <w:numId w:val="2"/>
               </w:numPr>
-              <w:rPr>
-                <w:del w:id="19" w:author="Cindy Hainz" w:date="2023-05-27T11:25:00Z"/>
-              </w:rPr>
-            </w:pPr>
-            <w:r>
-              <w:lastRenderedPageBreak/>
-              <w:t>Medikamenten-Eingabe über zwei Freitextfelder (Medikament und Dosis)</w:t>
-            </w:r>
-          </w:p>
+            </w:pPr>
+            <w:commentRangeStart w:id="2"/>
+            <w:ins w:id="3" w:author="Alexander" w:date="2023-05-26T11:38:00Z">
+              <w:r>
+                <w:t>Erinnerungsfunktion ausstelllen</w:t>
+              </w:r>
+              <w:commentRangeEnd w:id="2"/>
+              <w:r>
+                <w:rPr>
+                  <w:rStyle w:val="Kommentarzeichen"/>
+                </w:rPr>
+                <w:commentReference w:id="2"/>
+              </w:r>
+            </w:ins>
+            <w:r>
+              <w:t xml:space="preserve"> ist gut </w:t>
+            </w:r>
+          </w:p>
+          <w:p/>
           <w:p>
             <w:pPr>
               <w:pStyle w:val="Listenabsatz"/>
@@ -1712,12 +1607,12 @@
     <w:p>
       <w:pPr>
         <w:rPr>
-          <w:del w:id="20" w:author="Cindy Hainz" w:date="2023-05-27T10:53:00Z"/>
+          <w:del w:id="4" w:author="Cindy Hainz" w:date="2023-05-27T10:53:00Z"/>
         </w:rPr>
       </w:pPr>
     </w:p>
     <w:p>
-      <w:del w:id="21" w:author="Cindy Hainz" w:date="2023-05-27T10:53:00Z">
+      <w:del w:id="5" w:author="Cindy Hainz" w:date="2023-05-27T10:53:00Z">
         <w:r>
           <w:br w:type="page"/>
         </w:r>
@@ -1730,27 +1625,7 @@
           <w:szCs w:val="24"/>
         </w:rPr>
         <w:lastRenderedPageBreak/>
-        <w:t xml:space="preserve">Chat </w:t>
-      </w:r>
-      <w:proofErr w:type="spellStart"/>
-      <w:r>
-        <w:rPr>
-          <w:b/>
-          <w:bCs/>
-          <w:sz w:val="24"/>
-          <w:szCs w:val="24"/>
-        </w:rPr>
-        <w:t>LPm</w:t>
-      </w:r>
-      <w:proofErr w:type="spellEnd"/>
-      <w:r>
-        <w:rPr>
-          <w:b/>
-          <w:bCs/>
-          <w:sz w:val="24"/>
-          <w:szCs w:val="24"/>
-        </w:rPr>
-        <w:t xml:space="preserve"> </w:t>
+        <w:t xml:space="preserve">Chat LPm </w:t>
       </w:r>
     </w:p>
     <w:tbl>
@@ -2005,7 +1880,10 @@
               <w:t xml:space="preserve"> </w:t>
             </w:r>
             <w:r>
-              <w:t>Zusätzliche Funktionen</w:t>
+              <w:t>Anpassung der</w:t>
+            </w:r>
+            <w:r>
+              <w:t xml:space="preserve"> Funktionen</w:t>
             </w:r>
             <w:r>
               <w:t xml:space="preserve">: </w:t>
@@ -2042,11 +1920,6 @@
             </w:r>
           </w:p>
           <w:p>
-            <w:r>
-              <w:t xml:space="preserve">K3 Bestehende Funktion verbessern: </w:t>
-            </w:r>
-          </w:p>
-          <w:p>
             <w:pPr>
               <w:pStyle w:val="Listenabsatz"/>
               <w:numPr>
@@ -2173,16 +2046,16 @@
             <w:r>
               <w:t xml:space="preserve">, da die Beziehung zwischen Arzt und Patient auf Vertrauen basiert. Die Nutzung eines anonymen Chats kann </w:t>
             </w:r>
-            <w:commentRangeStart w:id="22"/>
+            <w:commentRangeStart w:id="6"/>
             <w:r>
               <w:t xml:space="preserve">schwierig </w:t>
             </w:r>
-            <w:commentRangeEnd w:id="22"/>
+            <w:commentRangeEnd w:id="6"/>
             <w:r>
               <w:rPr>
                 <w:rStyle w:val="Kommentarzeichen"/>
               </w:rPr>
-              <w:commentReference w:id="22"/>
+              <w:commentReference w:id="6"/>
             </w:r>
             <w:r>
               <w:t>sein.</w:t>
@@ -2476,19 +2349,8 @@
           <w:szCs w:val="24"/>
         </w:rPr>
         <w:lastRenderedPageBreak/>
-        <w:t xml:space="preserve">Videotelefonie </w:t>
+        <w:t>Videotelefonie LPm</w:t>
       </w:r>
-      <w:proofErr w:type="spellStart"/>
-      <w:r>
-        <w:rPr>
-          <w:b/>
-          <w:bCs/>
-          <w:sz w:val="24"/>
-          <w:szCs w:val="24"/>
-        </w:rPr>
-        <w:t>LPm</w:t>
-      </w:r>
-      <w:proofErr w:type="spellEnd"/>
     </w:p>
     <w:tbl>
       <w:tblPr>
@@ -2656,7 +2518,10 @@
               <w:t>K1</w:t>
             </w:r>
             <w:r>
-              <w:t xml:space="preserve"> Kommunikation</w:t>
+              <w:t xml:space="preserve"> </w:t>
+            </w:r>
+            <w:r>
+              <w:t>Nutzen</w:t>
             </w:r>
             <w:r>
               <w:rPr>
@@ -2677,7 +2542,7 @@
                 <w:numId w:val="1"/>
               </w:numPr>
             </w:pPr>
-            <w:commentRangeStart w:id="23"/>
+            <w:commentRangeStart w:id="7"/>
             <w:r>
               <w:t>Wichtig</w:t>
             </w:r>
@@ -2693,12 +2558,12 @@
             <w:r>
               <w:t xml:space="preserve">Sinnvoll </w:t>
             </w:r>
-            <w:commentRangeEnd w:id="23"/>
+            <w:commentRangeEnd w:id="7"/>
             <w:r>
               <w:rPr>
                 <w:rStyle w:val="Kommentarzeichen"/>
               </w:rPr>
-              <w:commentReference w:id="23"/>
+              <w:commentReference w:id="7"/>
             </w:r>
           </w:p>
           <w:p/>
@@ -2796,19 +2661,8 @@
           <w:sz w:val="24"/>
           <w:szCs w:val="24"/>
         </w:rPr>
-        <w:t xml:space="preserve">Abschließende Diskussion </w:t>
+        <w:t>Abschließende Diskussion LPm</w:t>
       </w:r>
-      <w:proofErr w:type="spellStart"/>
-      <w:r>
-        <w:rPr>
-          <w:b/>
-          <w:bCs/>
-          <w:sz w:val="24"/>
-          <w:szCs w:val="24"/>
-        </w:rPr>
-        <w:t>LPm</w:t>
-      </w:r>
-      <w:proofErr w:type="spellEnd"/>
     </w:p>
     <w:tbl>
       <w:tblPr>
@@ -2976,7 +2830,10 @@
               <w:t xml:space="preserve">K1 </w:t>
             </w:r>
             <w:r>
-              <w:t>Zusätzliche Funktionen</w:t>
+              <w:t>Anpassung der</w:t>
+            </w:r>
+            <w:r>
+              <w:t xml:space="preserve"> Funktionen</w:t>
             </w:r>
             <w:r>
               <w:t xml:space="preserve">: </w:t>
@@ -3057,16 +2914,7 @@
               <w:t>Einfach</w:t>
             </w:r>
           </w:p>
-          <w:p>
-            <w:commentRangeStart w:id="24"/>
-            <w:commentRangeEnd w:id="24"/>
-            <w:r>
-              <w:rPr>
-                <w:rStyle w:val="Kommentarzeichen"/>
-              </w:rPr>
-              <w:commentReference w:id="24"/>
-            </w:r>
-          </w:p>
+          <w:p/>
           <w:p>
             <w:r>
               <w:t xml:space="preserve">K4 Erwartungen: </w:t>
@@ -3276,32 +3124,16 @@
           </w:tcPr>
           <w:p>
             <w:r>
-              <w:t xml:space="preserve">Die App sollte "Keep </w:t>
-            </w:r>
-            <w:proofErr w:type="spellStart"/>
-            <w:r>
-              <w:t>it</w:t>
-            </w:r>
-            <w:proofErr w:type="spellEnd"/>
-            <w:r>
-              <w:t xml:space="preserve"> simple" sein und keine komplexen Unterfunktionen enthalten, da dies die Einfachheit und Übersichtlichkeit beeinträchtigen würde. </w:t>
-            </w:r>
-          </w:p>
-        </w:tc>
-        <w:tc>
-          <w:tcPr>
-            <w:tcW w:w="2856" w:type="dxa"/>
-          </w:tcPr>
-          <w:p>
-            <w:pPr>
-              <w:rPr>
-                <w:strike/>
-              </w:rPr>
-            </w:pPr>
-            <w:r>
-              <w:rPr>
-                <w:strike/>
-              </w:rPr>
+              <w:t xml:space="preserve">Die App sollte "Keep it simple" sein und keine komplexen Unterfunktionen enthalten, da dies die Einfachheit und Übersichtlichkeit beeinträchtigen würde. </w:t>
+            </w:r>
+          </w:p>
+        </w:tc>
+        <w:tc>
+          <w:tcPr>
+            <w:tcW w:w="2856" w:type="dxa"/>
+          </w:tcPr>
+          <w:p>
+            <w:r>
               <w:t xml:space="preserve">Einfachheit ist wichtig </w:t>
             </w:r>
           </w:p>
@@ -3355,16 +3187,16 @@
             <w:tcW w:w="2856" w:type="dxa"/>
           </w:tcPr>
           <w:p>
-            <w:commentRangeStart w:id="25"/>
-            <w:r>
+            <w:pPr>
+              <w:rPr>
+                <w:strike/>
+              </w:rPr>
+            </w:pPr>
+            <w:r>
+              <w:rPr>
+                <w:strike/>
+              </w:rPr>
               <w:t>Einfache Bedienung</w:t>
-            </w:r>
-            <w:commentRangeEnd w:id="25"/>
-            <w:r>
-              <w:rPr>
-                <w:rStyle w:val="Kommentarzeichen"/>
-              </w:rPr>
-              <w:commentReference w:id="25"/>
             </w:r>
           </w:p>
         </w:tc>
@@ -3467,16 +3299,16 @@
             <w:r>
               <w:t xml:space="preserve">Die Laborwerte sollen über einen </w:t>
             </w:r>
-            <w:commentRangeStart w:id="26"/>
+            <w:commentRangeStart w:id="8"/>
             <w:r>
               <w:t xml:space="preserve">Haken </w:t>
             </w:r>
-            <w:commentRangeEnd w:id="26"/>
+            <w:commentRangeEnd w:id="8"/>
             <w:r>
               <w:rPr>
                 <w:rStyle w:val="Kommentarzeichen"/>
               </w:rPr>
-              <w:commentReference w:id="26"/>
+              <w:commentReference w:id="8"/>
             </w:r>
             <w:r>
               <w:t xml:space="preserve">angefordert werden können. </w:t>
@@ -3515,39 +3347,7 @@
 
 <file path=word/comments.xml><?xml version="1.0" encoding="utf-8"?>
 <w:comments xmlns:wpc="http://schemas.microsoft.com/office/word/2010/wordprocessingCanvas" xmlns:cx="http://schemas.microsoft.com/office/drawing/2014/chartex" xmlns:cx1="http://schemas.microsoft.com/office/drawing/2015/9/8/chartex" xmlns:cx2="http://schemas.microsoft.com/office/drawing/2015/10/21/chartex" xmlns:cx3="http://schemas.microsoft.com/office/drawing/2016/5/9/chartex" xmlns:cx4="http://schemas.microsoft.com/office/drawing/2016/5/10/chartex" xmlns:cx5="http://schemas.microsoft.com/office/drawing/2016/5/11/chartex" xmlns:cx6="http://schemas.microsoft.com/office/drawing/2016/5/12/chartex" xmlns:cx7="http://schemas.microsoft.com/office/drawing/2016/5/13/chartex" xmlns:cx8="http://schemas.microsoft.com/office/drawing/2016/5/14/chartex" xmlns:mc="http://schemas.openxmlformats.org/markup-compatibility/2006" xmlns:aink="http://schemas.microsoft.com/office/drawing/2016/ink" xmlns:am3d="http://schemas.microsoft.com/office/drawing/2017/model3d" xmlns:o="urn:schemas-microsoft-com:office:office" xmlns:oel="http://schemas.microsoft.com/office/2019/extlst" xmlns:r="http://schemas.openxmlformats.org/officeDocument/2006/relationships" xmlns:m="http://schemas.openxmlformats.org/officeDocument/2006/math" xmlns:v="urn:schemas-microsoft-com:vml" xmlns:wp14="http://schemas.microsoft.com/office/word/2010/wordprocessingDrawing" xmlns:wp="http://schemas.openxmlformats.org/drawingml/2006/wordprocessingDrawing" xmlns:w10="urn:schemas-microsoft-com:office:word" xmlns:w="http://schemas.openxmlformats.org/wordprocessingml/2006/main" xmlns:w14="http://schemas.microsoft.com/office/word/2010/wordml" xmlns:w15="http://schemas.microsoft.com/office/word/2012/wordml" xmlns:w16cex="http://schemas.microsoft.com/office/word/2018/wordml/cex" xmlns:w16cid="http://schemas.microsoft.com/office/word/2016/wordml/cid" xmlns:w16="http://schemas.microsoft.com/office/word/2018/wordml" xmlns:w16du="http://schemas.microsoft.com/office/word/2023/wordml/word16du" xmlns:w16sdtdh="http://schemas.microsoft.com/office/word/2020/wordml/sdtdatahash" xmlns:w16se="http://schemas.microsoft.com/office/word/2015/wordml/symex" xmlns:wpg="http://schemas.microsoft.com/office/word/2010/wordprocessingGroup" xmlns:wpi="http://schemas.microsoft.com/office/word/2010/wordprocessingInk" xmlns:wne="http://schemas.microsoft.com/office/word/2006/wordml" xmlns:wps="http://schemas.microsoft.com/office/word/2010/wordprocessingShape" mc:Ignorable="w14 w15 w16se w16cid w16 w16cex w16sdtdh wp14">
-  <w:comment w:id="2" w:author="Alexander" w:date="2023-05-26T10:30:00Z" w:initials="A">
-    <w:p>
-      <w:pPr>
-        <w:pStyle w:val="Kommentartext"/>
-      </w:pPr>
-      <w:r>
-        <w:rPr>
-          <w:rStyle w:val="Kommentarzeichen"/>
-        </w:rPr>
-        <w:annotationRef/>
-      </w:r>
-      <w:r>
-        <w:t>Ich verstehe was du meinst, aber ich persönlich würde vielleicht einen anderen Begriff dafür nehmen. Integrität kenn ich per se nur aus der Datensicherheit (à la vertrauenswürdige Quelle).</w:t>
-      </w:r>
-    </w:p>
-  </w:comment>
-  <w:comment w:id="3" w:author="Cindy Hainz" w:date="2023-05-27T10:49:00Z" w:initials="CH">
-    <w:p>
-      <w:pPr>
-        <w:pStyle w:val="Kommentartext"/>
-      </w:pPr>
-      <w:r>
-        <w:rPr>
-          <w:rStyle w:val="Kommentarzeichen"/>
-        </w:rPr>
-        <w:annotationRef/>
-      </w:r>
-      <w:r>
-        <w:t>Oder sogar weg lassen? Bringt das uns weiter für die Weiterentwicklung der App?</w:t>
-      </w:r>
-    </w:p>
-  </w:comment>
-  <w:comment w:id="10" w:author="Alexander" w:date="2023-05-26T10:55:00Z" w:initials="A">
+  <w:comment w:id="0" w:author="Alexander" w:date="2023-05-26T10:55:00Z" w:initials="A">
     <w:p>
       <w:pPr>
         <w:pStyle w:val="Kommentartext"/>
@@ -3569,45 +3369,7 @@
       </w:r>
     </w:p>
   </w:comment>
-  <w:comment w:id="12" w:author="Alexander" w:date="2023-05-26T11:00:00Z" w:initials="A">
-    <w:p>
-      <w:pPr>
-        <w:pStyle w:val="Kommentartext"/>
-      </w:pPr>
-      <w:r>
-        <w:t xml:space="preserve">Streichen? </w:t>
-      </w:r>
-      <w:r>
-        <w:rPr>
-          <w:rStyle w:val="Kommentarzeichen"/>
-        </w:rPr>
-        <w:annotationRef/>
-      </w:r>
-      <w:r>
-        <w:t>Bedeutungsgleich zum Ersten?</w:t>
-      </w:r>
-      <w:r>
-        <w:t xml:space="preserve"> Unterscheid einfaches Design vs. Einfache Bedienung?</w:t>
-      </w:r>
-    </w:p>
-  </w:comment>
-  <w:comment w:id="13" w:author="Cindy Hainz" w:date="2023-05-27T10:52:00Z" w:initials="CH">
-    <w:p>
-      <w:pPr>
-        <w:pStyle w:val="Kommentartext"/>
-      </w:pPr>
-      <w:r>
-        <w:rPr>
-          <w:rStyle w:val="Kommentarzeichen"/>
-        </w:rPr>
-        <w:annotationRef/>
-      </w:r>
-      <w:r>
-        <w:t>Oder ist das ein Wunsch, Bedürfnis des Nutzers?</w:t>
-      </w:r>
-    </w:p>
-  </w:comment>
-  <w:comment w:id="17" w:author="Alexander" w:date="2023-05-26T11:38:00Z" w:initials="A">
+  <w:comment w:id="2" w:author="Alexander" w:date="2023-05-26T11:38:00Z" w:initials="A">
     <w:p>
       <w:pPr>
         <w:pStyle w:val="Kommentartext"/>
@@ -3623,7 +3385,7 @@
       </w:r>
     </w:p>
   </w:comment>
-  <w:comment w:id="22" w:author="Alexander" w:date="2023-05-26T11:56:00Z" w:initials="A">
+  <w:comment w:id="6" w:author="Alexander" w:date="2023-05-26T11:56:00Z" w:initials="A">
     <w:p>
       <w:pPr>
         <w:pStyle w:val="Kommentartext"/>
@@ -3639,7 +3401,7 @@
       </w:r>
     </w:p>
   </w:comment>
-  <w:comment w:id="23" w:author="Alexander" w:date="2023-05-26T12:11:00Z" w:initials="A">
+  <w:comment w:id="7" w:author="Alexander" w:date="2023-05-26T12:11:00Z" w:initials="A">
     <w:p>
       <w:pPr>
         <w:pStyle w:val="Kommentartext"/>
@@ -3655,39 +3417,7 @@
       </w:r>
     </w:p>
   </w:comment>
-  <w:comment w:id="24" w:author="Alexander" w:date="2023-05-26T12:22:00Z" w:initials="A">
-    <w:p>
-      <w:pPr>
-        <w:pStyle w:val="Kommentartext"/>
-      </w:pPr>
-      <w:r>
-        <w:rPr>
-          <w:rStyle w:val="Kommentarzeichen"/>
-        </w:rPr>
-        <w:annotationRef/>
-      </w:r>
-      <w:r>
-        <w:t>s. o.</w:t>
-      </w:r>
-    </w:p>
-  </w:comment>
-  <w:comment w:id="25" w:author="Alexander" w:date="2023-05-26T12:19:00Z" w:initials="A">
-    <w:p>
-      <w:pPr>
-        <w:pStyle w:val="Kommentartext"/>
-      </w:pPr>
-      <w:r>
-        <w:rPr>
-          <w:rStyle w:val="Kommentarzeichen"/>
-        </w:rPr>
-        <w:annotationRef/>
-      </w:r>
-      <w:r>
-        <w:t>Einfachheit ist wichtig vs. Einfache Bedienung (s. o.)</w:t>
-      </w:r>
-    </w:p>
-  </w:comment>
-  <w:comment w:id="26" w:author="Alexander" w:date="2023-05-26T12:23:00Z" w:initials="A">
+  <w:comment w:id="8" w:author="Alexander" w:date="2023-05-26T12:23:00Z" w:initials="A">
     <w:p>
       <w:pPr>
         <w:pStyle w:val="Kommentartext"/>
@@ -3708,48 +3438,30 @@
 
 <file path=word/commentsExtended.xml><?xml version="1.0" encoding="utf-8"?>
 <w15:commentsEx xmlns:wpc="http://schemas.microsoft.com/office/word/2010/wordprocessingCanvas" xmlns:cx="http://schemas.microsoft.com/office/drawing/2014/chartex" xmlns:cx1="http://schemas.microsoft.com/office/drawing/2015/9/8/chartex" xmlns:cx2="http://schemas.microsoft.com/office/drawing/2015/10/21/chartex" xmlns:cx3="http://schemas.microsoft.com/office/drawing/2016/5/9/chartex" xmlns:cx4="http://schemas.microsoft.com/office/drawing/2016/5/10/chartex" xmlns:cx5="http://schemas.microsoft.com/office/drawing/2016/5/11/chartex" xmlns:cx6="http://schemas.microsoft.com/office/drawing/2016/5/12/chartex" xmlns:cx7="http://schemas.microsoft.com/office/drawing/2016/5/13/chartex" xmlns:cx8="http://schemas.microsoft.com/office/drawing/2016/5/14/chartex" xmlns:mc="http://schemas.openxmlformats.org/markup-compatibility/2006" xmlns:aink="http://schemas.microsoft.com/office/drawing/2016/ink" xmlns:am3d="http://schemas.microsoft.com/office/drawing/2017/model3d" xmlns:o="urn:schemas-microsoft-com:office:office" xmlns:oel="http://schemas.microsoft.com/office/2019/extlst" xmlns:r="http://schemas.openxmlformats.org/officeDocument/2006/relationships" xmlns:m="http://schemas.openxmlformats.org/officeDocument/2006/math" xmlns:v="urn:schemas-microsoft-com:vml" xmlns:wp14="http://schemas.microsoft.com/office/word/2010/wordprocessingDrawing" xmlns:wp="http://schemas.openxmlformats.org/drawingml/2006/wordprocessingDrawing" xmlns:w10="urn:schemas-microsoft-com:office:word" xmlns:w="http://schemas.openxmlformats.org/wordprocessingml/2006/main" xmlns:w14="http://schemas.microsoft.com/office/word/2010/wordml" xmlns:w15="http://schemas.microsoft.com/office/word/2012/wordml" xmlns:w16cex="http://schemas.microsoft.com/office/word/2018/wordml/cex" xmlns:w16cid="http://schemas.microsoft.com/office/word/2016/wordml/cid" xmlns:w16="http://schemas.microsoft.com/office/word/2018/wordml" xmlns:w16du="http://schemas.microsoft.com/office/word/2023/wordml/word16du" xmlns:w16sdtdh="http://schemas.microsoft.com/office/word/2020/wordml/sdtdatahash" xmlns:w16se="http://schemas.microsoft.com/office/word/2015/wordml/symex" xmlns:wpg="http://schemas.microsoft.com/office/word/2010/wordprocessingGroup" xmlns:wpi="http://schemas.microsoft.com/office/word/2010/wordprocessingInk" xmlns:wne="http://schemas.microsoft.com/office/word/2006/wordml" xmlns:wps="http://schemas.microsoft.com/office/word/2010/wordprocessingShape" mc:Ignorable="w14 w15 w16se w16cid w16 w16cex w16sdtdh wp14">
-  <w15:commentEx w15:paraId="5E87BD5D" w15:done="0"/>
-  <w15:commentEx w15:paraId="4C91AFAE" w15:paraIdParent="5E87BD5D" w15:done="0"/>
   <w15:commentEx w15:paraId="47B0BE08" w15:done="0"/>
-  <w15:commentEx w15:paraId="4A9E8088" w15:done="0"/>
-  <w15:commentEx w15:paraId="382D8DE5" w15:paraIdParent="4A9E8088" w15:done="0"/>
   <w15:commentEx w15:paraId="3E01EC8A" w15:done="0"/>
   <w15:commentEx w15:paraId="531B2CDB" w15:done="0"/>
   <w15:commentEx w15:paraId="64556704" w15:done="0"/>
-  <w15:commentEx w15:paraId="4813860D" w15:done="0"/>
-  <w15:commentEx w15:paraId="1896C3AE" w15:done="0"/>
   <w15:commentEx w15:paraId="212F4B86" w15:done="0"/>
 </w15:commentsEx>
 </file>
 
 <file path=word/commentsExtensible.xml><?xml version="1.0" encoding="utf-8"?>
 <w16cex:commentsExtensible xmlns:wpc="http://schemas.microsoft.com/office/word/2010/wordprocessingCanvas" xmlns:cx="http://schemas.microsoft.com/office/drawing/2014/chartex" xmlns:cx1="http://schemas.microsoft.com/office/drawing/2015/9/8/chartex" xmlns:cx2="http://schemas.microsoft.com/office/drawing/2015/10/21/chartex" xmlns:cx3="http://schemas.microsoft.com/office/drawing/2016/5/9/chartex" xmlns:cx4="http://schemas.microsoft.com/office/drawing/2016/5/10/chartex" xmlns:cx5="http://schemas.microsoft.com/office/drawing/2016/5/11/chartex" xmlns:cx6="http://schemas.microsoft.com/office/drawing/2016/5/12/chartex" xmlns:cx7="http://schemas.microsoft.com/office/drawing/2016/5/13/chartex" xmlns:cx8="http://schemas.microsoft.com/office/drawing/2016/5/14/chartex" xmlns:mc="http://schemas.openxmlformats.org/markup-compatibility/2006" xmlns:aink="http://schemas.microsoft.com/office/drawing/2016/ink" xmlns:am3d="http://schemas.microsoft.com/office/drawing/2017/model3d" xmlns:o="urn:schemas-microsoft-com:office:office" xmlns:oel="http://schemas.microsoft.com/office/2019/extlst" xmlns:r="http://schemas.openxmlformats.org/officeDocument/2006/relationships" xmlns:m="http://schemas.openxmlformats.org/officeDocument/2006/math" xmlns:v="urn:schemas-microsoft-com:vml" xmlns:wp14="http://schemas.microsoft.com/office/word/2010/wordprocessingDrawing" xmlns:wp="http://schemas.openxmlformats.org/drawingml/2006/wordprocessingDrawing" xmlns:w10="urn:schemas-microsoft-com:office:word" xmlns:w="http://schemas.openxmlformats.org/wordprocessingml/2006/main" xmlns:w14="http://schemas.microsoft.com/office/word/2010/wordml" xmlns:w15="http://schemas.microsoft.com/office/word/2012/wordml" xmlns:w16cex="http://schemas.microsoft.com/office/word/2018/wordml/cex" xmlns:w16cid="http://schemas.microsoft.com/office/word/2016/wordml/cid" xmlns:w16="http://schemas.microsoft.com/office/word/2018/wordml" xmlns:w16du="http://schemas.microsoft.com/office/word/2023/wordml/word16du" xmlns:w16sdtdh="http://schemas.microsoft.com/office/word/2020/wordml/sdtdatahash" xmlns:w16se="http://schemas.microsoft.com/office/word/2015/wordml/symex" xmlns:wpg="http://schemas.microsoft.com/office/word/2010/wordprocessingGroup" xmlns:wpi="http://schemas.microsoft.com/office/word/2010/wordprocessingInk" xmlns:wne="http://schemas.microsoft.com/office/word/2006/wordml" xmlns:wps="http://schemas.microsoft.com/office/word/2010/wordprocessingShape" mc:Ignorable="w14 w15 w16se w16cid w16 w16cex w16sdtdh wp14">
-  <w16cex:commentExtensible w16cex:durableId="281B08CC" w16cex:dateUtc="2023-05-26T08:30:00Z"/>
-  <w16cex:commentExtensible w16cex:durableId="281C5EA1" w16cex:dateUtc="2023-05-27T08:49:00Z"/>
   <w16cex:commentExtensible w16cex:durableId="281B0E99" w16cex:dateUtc="2023-05-26T08:55:00Z"/>
-  <w16cex:commentExtensible w16cex:durableId="281B0FDF" w16cex:dateUtc="2023-05-26T09:00:00Z"/>
-  <w16cex:commentExtensible w16cex:durableId="281C5F6B" w16cex:dateUtc="2023-05-27T08:52:00Z"/>
   <w16cex:commentExtensible w16cex:durableId="281B18D0" w16cex:dateUtc="2023-05-26T09:38:00Z"/>
   <w16cex:commentExtensible w16cex:durableId="281B1CFD" w16cex:dateUtc="2023-05-26T09:56:00Z"/>
   <w16cex:commentExtensible w16cex:durableId="281B2075" w16cex:dateUtc="2023-05-26T10:11:00Z"/>
-  <w16cex:commentExtensible w16cex:durableId="281B2305" w16cex:dateUtc="2023-05-26T10:22:00Z"/>
-  <w16cex:commentExtensible w16cex:durableId="281B2234" w16cex:dateUtc="2023-05-26T10:19:00Z"/>
   <w16cex:commentExtensible w16cex:durableId="281B2330" w16cex:dateUtc="2023-05-26T10:23:00Z"/>
 </w16cex:commentsExtensible>
 </file>
 
 <file path=word/commentsIds.xml><?xml version="1.0" encoding="utf-8"?>
 <w16cid:commentsIds xmlns:wpc="http://schemas.microsoft.com/office/word/2010/wordprocessingCanvas" xmlns:cx="http://schemas.microsoft.com/office/drawing/2014/chartex" xmlns:cx1="http://schemas.microsoft.com/office/drawing/2015/9/8/chartex" xmlns:cx2="http://schemas.microsoft.com/office/drawing/2015/10/21/chartex" xmlns:cx3="http://schemas.microsoft.com/office/drawing/2016/5/9/chartex" xmlns:cx4="http://schemas.microsoft.com/office/drawing/2016/5/10/chartex" xmlns:cx5="http://schemas.microsoft.com/office/drawing/2016/5/11/chartex" xmlns:cx6="http://schemas.microsoft.com/office/drawing/2016/5/12/chartex" xmlns:cx7="http://schemas.microsoft.com/office/drawing/2016/5/13/chartex" xmlns:cx8="http://schemas.microsoft.com/office/drawing/2016/5/14/chartex" xmlns:mc="http://schemas.openxmlformats.org/markup-compatibility/2006" xmlns:aink="http://schemas.microsoft.com/office/drawing/2016/ink" xmlns:am3d="http://schemas.microsoft.com/office/drawing/2017/model3d" xmlns:o="urn:schemas-microsoft-com:office:office" xmlns:oel="http://schemas.microsoft.com/office/2019/extlst" xmlns:r="http://schemas.openxmlformats.org/officeDocument/2006/relationships" xmlns:m="http://schemas.openxmlformats.org/officeDocument/2006/math" xmlns:v="urn:schemas-microsoft-com:vml" xmlns:wp14="http://schemas.microsoft.com/office/word/2010/wordprocessingDrawing" xmlns:wp="http://schemas.openxmlformats.org/drawingml/2006/wordprocessingDrawing" xmlns:w10="urn:schemas-microsoft-com:office:word" xmlns:w="http://schemas.openxmlformats.org/wordprocessingml/2006/main" xmlns:w14="http://schemas.microsoft.com/office/word/2010/wordml" xmlns:w15="http://schemas.microsoft.com/office/word/2012/wordml" xmlns:w16cex="http://schemas.microsoft.com/office/word/2018/wordml/cex" xmlns:w16cid="http://schemas.microsoft.com/office/word/2016/wordml/cid" xmlns:w16="http://schemas.microsoft.com/office/word/2018/wordml" xmlns:w16du="http://schemas.microsoft.com/office/word/2023/wordml/word16du" xmlns:w16sdtdh="http://schemas.microsoft.com/office/word/2020/wordml/sdtdatahash" xmlns:w16se="http://schemas.microsoft.com/office/word/2015/wordml/symex" xmlns:wpg="http://schemas.microsoft.com/office/word/2010/wordprocessingGroup" xmlns:wpi="http://schemas.microsoft.com/office/word/2010/wordprocessingInk" xmlns:wne="http://schemas.microsoft.com/office/word/2006/wordml" xmlns:wps="http://schemas.microsoft.com/office/word/2010/wordprocessingShape" mc:Ignorable="w14 w15 w16se w16cid w16 w16cex w16sdtdh wp14">
-  <w16cid:commentId w16cid:paraId="5E87BD5D" w16cid:durableId="281B08CC"/>
-  <w16cid:commentId w16cid:paraId="4C91AFAE" w16cid:durableId="281C5EA1"/>
   <w16cid:commentId w16cid:paraId="47B0BE08" w16cid:durableId="281B0E99"/>
-  <w16cid:commentId w16cid:paraId="4A9E8088" w16cid:durableId="281B0FDF"/>
-  <w16cid:commentId w16cid:paraId="382D8DE5" w16cid:durableId="281C5F6B"/>
   <w16cid:commentId w16cid:paraId="3E01EC8A" w16cid:durableId="281B18D0"/>
   <w16cid:commentId w16cid:paraId="531B2CDB" w16cid:durableId="281B1CFD"/>
   <w16cid:commentId w16cid:paraId="64556704" w16cid:durableId="281B2075"/>
-  <w16cid:commentId w16cid:paraId="4813860D" w16cid:durableId="281B2305"/>
-  <w16cid:commentId w16cid:paraId="1896C3AE" w16cid:durableId="281B2234"/>
   <w16cid:commentId w16cid:paraId="212F4B86" w16cid:durableId="281B2330"/>
 </w16cid:commentsIds>
 </file>
@@ -3993,11 +3705,11 @@
 
 <file path=word/people.xml><?xml version="1.0" encoding="utf-8"?>
 <w15:people xmlns:wpc="http://schemas.microsoft.com/office/word/2010/wordprocessingCanvas" xmlns:cx="http://schemas.microsoft.com/office/drawing/2014/chartex" xmlns:cx1="http://schemas.microsoft.com/office/drawing/2015/9/8/chartex" xmlns:cx2="http://schemas.microsoft.com/office/drawing/2015/10/21/chartex" xmlns:cx3="http://schemas.microsoft.com/office/drawing/2016/5/9/chartex" xmlns:cx4="http://schemas.microsoft.com/office/drawing/2016/5/10/chartex" xmlns:cx5="http://schemas.microsoft.com/office/drawing/2016/5/11/chartex" xmlns:cx6="http://schemas.microsoft.com/office/drawing/2016/5/12/chartex" xmlns:cx7="http://schemas.microsoft.com/office/drawing/2016/5/13/chartex" xmlns:cx8="http://schemas.microsoft.com/office/drawing/2016/5/14/chartex" xmlns:mc="http://schemas.openxmlformats.org/markup-compatibility/2006" xmlns:aink="http://schemas.microsoft.com/office/drawing/2016/ink" xmlns:am3d="http://schemas.microsoft.com/office/drawing/2017/model3d" xmlns:o="urn:schemas-microsoft-com:office:office" xmlns:oel="http://schemas.microsoft.com/office/2019/extlst" xmlns:r="http://schemas.openxmlformats.org/officeDocument/2006/relationships" xmlns:m="http://schemas.openxmlformats.org/officeDocument/2006/math" xmlns:v="urn:schemas-microsoft-com:vml" xmlns:wp14="http://schemas.microsoft.com/office/word/2010/wordprocessingDrawing" xmlns:wp="http://schemas.openxmlformats.org/drawingml/2006/wordprocessingDrawing" xmlns:w10="urn:schemas-microsoft-com:office:word" xmlns:w="http://schemas.openxmlformats.org/wordprocessingml/2006/main" xmlns:w14="http://schemas.microsoft.com/office/word/2010/wordml" xmlns:w15="http://schemas.microsoft.com/office/word/2012/wordml" xmlns:w16cex="http://schemas.microsoft.com/office/word/2018/wordml/cex" xmlns:w16cid="http://schemas.microsoft.com/office/word/2016/wordml/cid" xmlns:w16="http://schemas.microsoft.com/office/word/2018/wordml" xmlns:w16du="http://schemas.microsoft.com/office/word/2023/wordml/word16du" xmlns:w16sdtdh="http://schemas.microsoft.com/office/word/2020/wordml/sdtdatahash" xmlns:w16se="http://schemas.microsoft.com/office/word/2015/wordml/symex" xmlns:wpg="http://schemas.microsoft.com/office/word/2010/wordprocessingGroup" xmlns:wpi="http://schemas.microsoft.com/office/word/2010/wordprocessingInk" xmlns:wne="http://schemas.microsoft.com/office/word/2006/wordml" xmlns:wps="http://schemas.microsoft.com/office/word/2010/wordprocessingShape" mc:Ignorable="w14 w15 w16se w16cid w16 w16cex w16sdtdh wp14">
+  <w15:person w15:author="Alexander">
+    <w15:presenceInfo w15:providerId="None" w15:userId="Alexander"/>
+  </w15:person>
   <w15:person w15:author="Cindy Hainz">
     <w15:presenceInfo w15:providerId="AD" w15:userId="S::hac37807@othr.onmicrosoft.com::4e715c30-e668-4e86-af80-852ae6746740"/>
-  </w15:person>
-  <w15:person w15:author="Alexander">
-    <w15:presenceInfo w15:providerId="None" w15:userId="Alexander"/>
   </w15:person>
 </w15:people>
 </file>

</xml_diff>